<commit_message>
Continued work on DB assessment
</commit_message>
<xml_diff>
--- a/Data Modelling & Database Design/Assessment/JoshM Assessment.docx
+++ b/Data Modelling & Database Design/Assessment/JoshM Assessment.docx
@@ -5,7 +5,7 @@
     <w:sdt>
       <w:sdtPr>
         <w:rPr>
-          <w:rFonts w:asciiTheme="minorHAnsi" w:eastAsiaTheme="minorHAnsi" w:hAnsiTheme="minorHAnsi" w:cstheme="majorHAnsi"/>
+          <w:rFonts w:eastAsiaTheme="minorHAnsi" w:cstheme="majorHAnsi"/>
           <w:color w:val="auto"/>
           <w:sz w:val="22"/>
           <w:szCs w:val="22"/>
@@ -77,7 +77,7 @@
             </w:rPr>
             <w:fldChar w:fldCharType="separate"/>
           </w:r>
-          <w:hyperlink w:anchor="_Toc141821723" w:history="1">
+          <w:hyperlink w:anchor="_Toc141992369" w:history="1">
             <w:r>
               <w:rPr>
                 <w:rStyle w:val="Hyperlink"/>
@@ -109,7 +109,7 @@
                 <w:noProof/>
                 <w:webHidden/>
               </w:rPr>
-              <w:instrText xml:space="preserve"> PAGEREF _Toc141821723 \h </w:instrText>
+              <w:instrText xml:space="preserve"> PAGEREF _Toc141992369 \h </w:instrText>
             </w:r>
             <w:r>
               <w:rPr>
@@ -158,7 +158,7 @@
               <w14:ligatures w14:val="standardContextual"/>
             </w:rPr>
           </w:pPr>
-          <w:hyperlink w:anchor="_Toc141821724" w:history="1">
+          <w:hyperlink w:anchor="_Toc141992370" w:history="1">
             <w:r>
               <w:rPr>
                 <w:rStyle w:val="Hyperlink"/>
@@ -190,7 +190,7 @@
                 <w:noProof/>
                 <w:webHidden/>
               </w:rPr>
-              <w:instrText xml:space="preserve"> PAGEREF _Toc141821724 \h </w:instrText>
+              <w:instrText xml:space="preserve"> PAGEREF _Toc141992370 \h </w:instrText>
             </w:r>
             <w:r>
               <w:rPr>
@@ -239,7 +239,7 @@
               <w14:ligatures w14:val="standardContextual"/>
             </w:rPr>
           </w:pPr>
-          <w:hyperlink w:anchor="_Toc141821725" w:history="1">
+          <w:hyperlink w:anchor="_Toc141992371" w:history="1">
             <w:r>
               <w:rPr>
                 <w:rStyle w:val="Hyperlink"/>
@@ -271,7 +271,7 @@
                 <w:noProof/>
                 <w:webHidden/>
               </w:rPr>
-              <w:instrText xml:space="preserve"> PAGEREF _Toc141821725 \h </w:instrText>
+              <w:instrText xml:space="preserve"> PAGEREF _Toc141992371 \h </w:instrText>
             </w:r>
             <w:r>
               <w:rPr>
@@ -294,7 +294,412 @@
                 <w:noProof/>
                 <w:webHidden/>
               </w:rPr>
-              <w:t>1</w:t>
+              <w:t>2</w:t>
+            </w:r>
+            <w:r>
+              <w:rPr>
+                <w:rFonts w:asciiTheme="majorHAnsi" w:hAnsiTheme="majorHAnsi" w:cstheme="majorHAnsi"/>
+                <w:noProof/>
+                <w:webHidden/>
+              </w:rPr>
+              <w:fldChar w:fldCharType="end"/>
+            </w:r>
+          </w:hyperlink>
+        </w:p>
+        <w:p>
+          <w:pPr>
+            <w:pStyle w:val="TOC2"/>
+            <w:tabs>
+              <w:tab w:val="right" w:leader="dot" w:pos="9016"/>
+            </w:tabs>
+            <w:rPr>
+              <w:rFonts w:asciiTheme="majorHAnsi" w:eastAsiaTheme="minorEastAsia" w:hAnsiTheme="majorHAnsi" w:cstheme="majorHAnsi"/>
+              <w:noProof/>
+              <w:kern w:val="2"/>
+              <w:lang w:eastAsia="en-GB"/>
+              <w14:ligatures w14:val="standardContextual"/>
+            </w:rPr>
+          </w:pPr>
+          <w:hyperlink w:anchor="_Toc141992372" w:history="1">
+            <w:r>
+              <w:rPr>
+                <w:rStyle w:val="Hyperlink"/>
+                <w:rFonts w:asciiTheme="majorHAnsi" w:hAnsiTheme="majorHAnsi" w:cstheme="majorHAnsi"/>
+                <w:noProof/>
+                <w:lang w:val="en-US"/>
+              </w:rPr>
+              <w:t>Relational Database Management Systems (RDBMS)</w:t>
+            </w:r>
+            <w:r>
+              <w:rPr>
+                <w:rFonts w:asciiTheme="majorHAnsi" w:hAnsiTheme="majorHAnsi" w:cstheme="majorHAnsi"/>
+                <w:noProof/>
+                <w:webHidden/>
+              </w:rPr>
+              <w:tab/>
+            </w:r>
+            <w:r>
+              <w:rPr>
+                <w:rFonts w:asciiTheme="majorHAnsi" w:hAnsiTheme="majorHAnsi" w:cstheme="majorHAnsi"/>
+                <w:noProof/>
+                <w:webHidden/>
+              </w:rPr>
+              <w:fldChar w:fldCharType="begin"/>
+            </w:r>
+            <w:r>
+              <w:rPr>
+                <w:rFonts w:asciiTheme="majorHAnsi" w:hAnsiTheme="majorHAnsi" w:cstheme="majorHAnsi"/>
+                <w:noProof/>
+                <w:webHidden/>
+              </w:rPr>
+              <w:instrText xml:space="preserve"> PAGEREF _Toc141992372 \h </w:instrText>
+            </w:r>
+            <w:r>
+              <w:rPr>
+                <w:rFonts w:asciiTheme="majorHAnsi" w:hAnsiTheme="majorHAnsi" w:cstheme="majorHAnsi"/>
+                <w:noProof/>
+                <w:webHidden/>
+              </w:rPr>
+            </w:r>
+            <w:r>
+              <w:rPr>
+                <w:rFonts w:asciiTheme="majorHAnsi" w:hAnsiTheme="majorHAnsi" w:cstheme="majorHAnsi"/>
+                <w:noProof/>
+                <w:webHidden/>
+              </w:rPr>
+              <w:fldChar w:fldCharType="separate"/>
+            </w:r>
+            <w:r>
+              <w:rPr>
+                <w:rFonts w:asciiTheme="majorHAnsi" w:hAnsiTheme="majorHAnsi" w:cstheme="majorHAnsi"/>
+                <w:noProof/>
+                <w:webHidden/>
+              </w:rPr>
+              <w:t>2</w:t>
+            </w:r>
+            <w:r>
+              <w:rPr>
+                <w:rFonts w:asciiTheme="majorHAnsi" w:hAnsiTheme="majorHAnsi" w:cstheme="majorHAnsi"/>
+                <w:noProof/>
+                <w:webHidden/>
+              </w:rPr>
+              <w:fldChar w:fldCharType="end"/>
+            </w:r>
+          </w:hyperlink>
+        </w:p>
+        <w:p>
+          <w:pPr>
+            <w:pStyle w:val="TOC2"/>
+            <w:tabs>
+              <w:tab w:val="right" w:leader="dot" w:pos="9016"/>
+            </w:tabs>
+            <w:rPr>
+              <w:rFonts w:asciiTheme="majorHAnsi" w:eastAsiaTheme="minorEastAsia" w:hAnsiTheme="majorHAnsi" w:cstheme="majorHAnsi"/>
+              <w:noProof/>
+              <w:kern w:val="2"/>
+              <w:lang w:eastAsia="en-GB"/>
+              <w14:ligatures w14:val="standardContextual"/>
+            </w:rPr>
+          </w:pPr>
+          <w:hyperlink w:anchor="_Toc141992373" w:history="1">
+            <w:r>
+              <w:rPr>
+                <w:rStyle w:val="Hyperlink"/>
+                <w:rFonts w:asciiTheme="majorHAnsi" w:hAnsiTheme="majorHAnsi" w:cstheme="majorHAnsi"/>
+                <w:noProof/>
+                <w:lang w:val="en-US"/>
+              </w:rPr>
+              <w:t>NoSQL – Not Only SQL</w:t>
+            </w:r>
+            <w:r>
+              <w:rPr>
+                <w:rFonts w:asciiTheme="majorHAnsi" w:hAnsiTheme="majorHAnsi" w:cstheme="majorHAnsi"/>
+                <w:noProof/>
+                <w:webHidden/>
+              </w:rPr>
+              <w:tab/>
+            </w:r>
+            <w:r>
+              <w:rPr>
+                <w:rFonts w:asciiTheme="majorHAnsi" w:hAnsiTheme="majorHAnsi" w:cstheme="majorHAnsi"/>
+                <w:noProof/>
+                <w:webHidden/>
+              </w:rPr>
+              <w:fldChar w:fldCharType="begin"/>
+            </w:r>
+            <w:r>
+              <w:rPr>
+                <w:rFonts w:asciiTheme="majorHAnsi" w:hAnsiTheme="majorHAnsi" w:cstheme="majorHAnsi"/>
+                <w:noProof/>
+                <w:webHidden/>
+              </w:rPr>
+              <w:instrText xml:space="preserve"> PAGEREF _Toc141992373 \h </w:instrText>
+            </w:r>
+            <w:r>
+              <w:rPr>
+                <w:rFonts w:asciiTheme="majorHAnsi" w:hAnsiTheme="majorHAnsi" w:cstheme="majorHAnsi"/>
+                <w:noProof/>
+                <w:webHidden/>
+              </w:rPr>
+            </w:r>
+            <w:r>
+              <w:rPr>
+                <w:rFonts w:asciiTheme="majorHAnsi" w:hAnsiTheme="majorHAnsi" w:cstheme="majorHAnsi"/>
+                <w:noProof/>
+                <w:webHidden/>
+              </w:rPr>
+              <w:fldChar w:fldCharType="separate"/>
+            </w:r>
+            <w:r>
+              <w:rPr>
+                <w:rFonts w:asciiTheme="majorHAnsi" w:hAnsiTheme="majorHAnsi" w:cstheme="majorHAnsi"/>
+                <w:noProof/>
+                <w:webHidden/>
+              </w:rPr>
+              <w:t>4</w:t>
+            </w:r>
+            <w:r>
+              <w:rPr>
+                <w:rFonts w:asciiTheme="majorHAnsi" w:hAnsiTheme="majorHAnsi" w:cstheme="majorHAnsi"/>
+                <w:noProof/>
+                <w:webHidden/>
+              </w:rPr>
+              <w:fldChar w:fldCharType="end"/>
+            </w:r>
+          </w:hyperlink>
+        </w:p>
+        <w:p>
+          <w:pPr>
+            <w:pStyle w:val="TOC3"/>
+            <w:tabs>
+              <w:tab w:val="right" w:leader="dot" w:pos="9016"/>
+            </w:tabs>
+            <w:rPr>
+              <w:rFonts w:asciiTheme="majorHAnsi" w:eastAsiaTheme="minorEastAsia" w:hAnsiTheme="majorHAnsi" w:cstheme="majorHAnsi"/>
+              <w:noProof/>
+              <w:kern w:val="2"/>
+              <w:lang w:eastAsia="en-GB"/>
+              <w14:ligatures w14:val="standardContextual"/>
+            </w:rPr>
+          </w:pPr>
+          <w:hyperlink w:anchor="_Toc141992374" w:history="1">
+            <w:r>
+              <w:rPr>
+                <w:rStyle w:val="Hyperlink"/>
+                <w:rFonts w:asciiTheme="majorHAnsi" w:hAnsiTheme="majorHAnsi" w:cstheme="majorHAnsi"/>
+                <w:noProof/>
+                <w:lang w:val="en-US"/>
+              </w:rPr>
+              <w:t>Hierarchical Databases:</w:t>
+            </w:r>
+            <w:r>
+              <w:rPr>
+                <w:rFonts w:asciiTheme="majorHAnsi" w:hAnsiTheme="majorHAnsi" w:cstheme="majorHAnsi"/>
+                <w:noProof/>
+                <w:webHidden/>
+              </w:rPr>
+              <w:tab/>
+            </w:r>
+            <w:r>
+              <w:rPr>
+                <w:rFonts w:asciiTheme="majorHAnsi" w:hAnsiTheme="majorHAnsi" w:cstheme="majorHAnsi"/>
+                <w:noProof/>
+                <w:webHidden/>
+              </w:rPr>
+              <w:fldChar w:fldCharType="begin"/>
+            </w:r>
+            <w:r>
+              <w:rPr>
+                <w:rFonts w:asciiTheme="majorHAnsi" w:hAnsiTheme="majorHAnsi" w:cstheme="majorHAnsi"/>
+                <w:noProof/>
+                <w:webHidden/>
+              </w:rPr>
+              <w:instrText xml:space="preserve"> PAGEREF _Toc141992374 \h </w:instrText>
+            </w:r>
+            <w:r>
+              <w:rPr>
+                <w:rFonts w:asciiTheme="majorHAnsi" w:hAnsiTheme="majorHAnsi" w:cstheme="majorHAnsi"/>
+                <w:noProof/>
+                <w:webHidden/>
+              </w:rPr>
+            </w:r>
+            <w:r>
+              <w:rPr>
+                <w:rFonts w:asciiTheme="majorHAnsi" w:hAnsiTheme="majorHAnsi" w:cstheme="majorHAnsi"/>
+                <w:noProof/>
+                <w:webHidden/>
+              </w:rPr>
+              <w:fldChar w:fldCharType="separate"/>
+            </w:r>
+            <w:r>
+              <w:rPr>
+                <w:rFonts w:asciiTheme="majorHAnsi" w:hAnsiTheme="majorHAnsi" w:cstheme="majorHAnsi"/>
+                <w:noProof/>
+                <w:webHidden/>
+              </w:rPr>
+              <w:t>4</w:t>
+            </w:r>
+            <w:r>
+              <w:rPr>
+                <w:rFonts w:asciiTheme="majorHAnsi" w:hAnsiTheme="majorHAnsi" w:cstheme="majorHAnsi"/>
+                <w:noProof/>
+                <w:webHidden/>
+              </w:rPr>
+              <w:fldChar w:fldCharType="end"/>
+            </w:r>
+          </w:hyperlink>
+        </w:p>
+        <w:p>
+          <w:pPr>
+            <w:pStyle w:val="TOC3"/>
+            <w:tabs>
+              <w:tab w:val="right" w:leader="dot" w:pos="9016"/>
+            </w:tabs>
+            <w:rPr>
+              <w:rFonts w:asciiTheme="majorHAnsi" w:eastAsiaTheme="minorEastAsia" w:hAnsiTheme="majorHAnsi" w:cstheme="majorHAnsi"/>
+              <w:noProof/>
+              <w:kern w:val="2"/>
+              <w:lang w:eastAsia="en-GB"/>
+              <w14:ligatures w14:val="standardContextual"/>
+            </w:rPr>
+          </w:pPr>
+          <w:hyperlink w:anchor="_Toc141992375" w:history="1">
+            <w:r>
+              <w:rPr>
+                <w:rStyle w:val="Hyperlink"/>
+                <w:rFonts w:asciiTheme="majorHAnsi" w:hAnsiTheme="majorHAnsi" w:cstheme="majorHAnsi"/>
+                <w:noProof/>
+                <w:lang w:val="en-US"/>
+              </w:rPr>
+              <w:t>Document Database</w:t>
+            </w:r>
+            <w:r>
+              <w:rPr>
+                <w:rFonts w:asciiTheme="majorHAnsi" w:hAnsiTheme="majorHAnsi" w:cstheme="majorHAnsi"/>
+                <w:noProof/>
+                <w:webHidden/>
+              </w:rPr>
+              <w:tab/>
+            </w:r>
+            <w:r>
+              <w:rPr>
+                <w:rFonts w:asciiTheme="majorHAnsi" w:hAnsiTheme="majorHAnsi" w:cstheme="majorHAnsi"/>
+                <w:noProof/>
+                <w:webHidden/>
+              </w:rPr>
+              <w:fldChar w:fldCharType="begin"/>
+            </w:r>
+            <w:r>
+              <w:rPr>
+                <w:rFonts w:asciiTheme="majorHAnsi" w:hAnsiTheme="majorHAnsi" w:cstheme="majorHAnsi"/>
+                <w:noProof/>
+                <w:webHidden/>
+              </w:rPr>
+              <w:instrText xml:space="preserve"> PAGEREF _Toc141992375 \h </w:instrText>
+            </w:r>
+            <w:r>
+              <w:rPr>
+                <w:rFonts w:asciiTheme="majorHAnsi" w:hAnsiTheme="majorHAnsi" w:cstheme="majorHAnsi"/>
+                <w:noProof/>
+                <w:webHidden/>
+              </w:rPr>
+            </w:r>
+            <w:r>
+              <w:rPr>
+                <w:rFonts w:asciiTheme="majorHAnsi" w:hAnsiTheme="majorHAnsi" w:cstheme="majorHAnsi"/>
+                <w:noProof/>
+                <w:webHidden/>
+              </w:rPr>
+              <w:fldChar w:fldCharType="separate"/>
+            </w:r>
+            <w:r>
+              <w:rPr>
+                <w:rFonts w:asciiTheme="majorHAnsi" w:hAnsiTheme="majorHAnsi" w:cstheme="majorHAnsi"/>
+                <w:noProof/>
+                <w:webHidden/>
+              </w:rPr>
+              <w:t>4</w:t>
+            </w:r>
+            <w:r>
+              <w:rPr>
+                <w:rFonts w:asciiTheme="majorHAnsi" w:hAnsiTheme="majorHAnsi" w:cstheme="majorHAnsi"/>
+                <w:noProof/>
+                <w:webHidden/>
+              </w:rPr>
+              <w:fldChar w:fldCharType="end"/>
+            </w:r>
+          </w:hyperlink>
+        </w:p>
+        <w:p>
+          <w:pPr>
+            <w:pStyle w:val="TOC3"/>
+            <w:tabs>
+              <w:tab w:val="right" w:leader="dot" w:pos="9016"/>
+            </w:tabs>
+            <w:rPr>
+              <w:rFonts w:asciiTheme="majorHAnsi" w:eastAsiaTheme="minorEastAsia" w:hAnsiTheme="majorHAnsi" w:cstheme="majorHAnsi"/>
+              <w:noProof/>
+              <w:kern w:val="2"/>
+              <w:lang w:eastAsia="en-GB"/>
+              <w14:ligatures w14:val="standardContextual"/>
+            </w:rPr>
+          </w:pPr>
+          <w:hyperlink w:anchor="_Toc141992376" w:history="1">
+            <w:r>
+              <w:rPr>
+                <w:rStyle w:val="Hyperlink"/>
+                <w:rFonts w:asciiTheme="majorHAnsi" w:hAnsiTheme="majorHAnsi" w:cstheme="majorHAnsi"/>
+                <w:noProof/>
+                <w:lang w:val="en-US"/>
+              </w:rPr>
+              <w:t>Key-Value Database</w:t>
+            </w:r>
+            <w:r>
+              <w:rPr>
+                <w:rFonts w:asciiTheme="majorHAnsi" w:hAnsiTheme="majorHAnsi" w:cstheme="majorHAnsi"/>
+                <w:noProof/>
+                <w:webHidden/>
+              </w:rPr>
+              <w:tab/>
+            </w:r>
+            <w:r>
+              <w:rPr>
+                <w:rFonts w:asciiTheme="majorHAnsi" w:hAnsiTheme="majorHAnsi" w:cstheme="majorHAnsi"/>
+                <w:noProof/>
+                <w:webHidden/>
+              </w:rPr>
+              <w:fldChar w:fldCharType="begin"/>
+            </w:r>
+            <w:r>
+              <w:rPr>
+                <w:rFonts w:asciiTheme="majorHAnsi" w:hAnsiTheme="majorHAnsi" w:cstheme="majorHAnsi"/>
+                <w:noProof/>
+                <w:webHidden/>
+              </w:rPr>
+              <w:instrText xml:space="preserve"> PAGEREF _Toc141992376 \h </w:instrText>
+            </w:r>
+            <w:r>
+              <w:rPr>
+                <w:rFonts w:asciiTheme="majorHAnsi" w:hAnsiTheme="majorHAnsi" w:cstheme="majorHAnsi"/>
+                <w:noProof/>
+                <w:webHidden/>
+              </w:rPr>
+            </w:r>
+            <w:r>
+              <w:rPr>
+                <w:rFonts w:asciiTheme="majorHAnsi" w:hAnsiTheme="majorHAnsi" w:cstheme="majorHAnsi"/>
+                <w:noProof/>
+                <w:webHidden/>
+              </w:rPr>
+              <w:fldChar w:fldCharType="separate"/>
+            </w:r>
+            <w:r>
+              <w:rPr>
+                <w:rFonts w:asciiTheme="majorHAnsi" w:hAnsiTheme="majorHAnsi" w:cstheme="majorHAnsi"/>
+                <w:noProof/>
+                <w:webHidden/>
+              </w:rPr>
+              <w:t>5</w:t>
             </w:r>
             <w:r>
               <w:rPr>
@@ -320,7 +725,7 @@
               <w14:ligatures w14:val="standardContextual"/>
             </w:rPr>
           </w:pPr>
-          <w:hyperlink w:anchor="_Toc141821726" w:history="1">
+          <w:hyperlink w:anchor="_Toc141992377" w:history="1">
             <w:r>
               <w:rPr>
                 <w:rStyle w:val="Hyperlink"/>
@@ -352,7 +757,7 @@
                 <w:noProof/>
                 <w:webHidden/>
               </w:rPr>
-              <w:instrText xml:space="preserve"> PAGEREF _Toc141821726 \h </w:instrText>
+              <w:instrText xml:space="preserve"> PAGEREF _Toc141992377 \h </w:instrText>
             </w:r>
             <w:r>
               <w:rPr>
@@ -375,7 +780,7 @@
                 <w:noProof/>
                 <w:webHidden/>
               </w:rPr>
-              <w:t>4</w:t>
+              <w:t>6</w:t>
             </w:r>
             <w:r>
               <w:rPr>
@@ -401,7 +806,7 @@
               <w14:ligatures w14:val="standardContextual"/>
             </w:rPr>
           </w:pPr>
-          <w:hyperlink w:anchor="_Toc141821727" w:history="1">
+          <w:hyperlink w:anchor="_Toc141992378" w:history="1">
             <w:r>
               <w:rPr>
                 <w:rStyle w:val="Hyperlink"/>
@@ -432,7 +837,7 @@
                 <w:noProof/>
                 <w:webHidden/>
               </w:rPr>
-              <w:instrText xml:space="preserve"> PAGEREF _Toc141821727 \h </w:instrText>
+              <w:instrText xml:space="preserve"> PAGEREF _Toc141992378 \h </w:instrText>
             </w:r>
             <w:r>
               <w:rPr>
@@ -455,7 +860,7 @@
                 <w:noProof/>
                 <w:webHidden/>
               </w:rPr>
-              <w:t>4</w:t>
+              <w:t>6</w:t>
             </w:r>
             <w:r>
               <w:rPr>
@@ -481,7 +886,7 @@
               <w14:ligatures w14:val="standardContextual"/>
             </w:rPr>
           </w:pPr>
-          <w:hyperlink w:anchor="_Toc141821728" w:history="1">
+          <w:hyperlink w:anchor="_Toc141992379" w:history="1">
             <w:r>
               <w:rPr>
                 <w:rStyle w:val="Hyperlink"/>
@@ -513,7 +918,7 @@
                 <w:noProof/>
                 <w:webHidden/>
               </w:rPr>
-              <w:instrText xml:space="preserve"> PAGEREF _Toc141821728 \h </w:instrText>
+              <w:instrText xml:space="preserve"> PAGEREF _Toc141992379 \h </w:instrText>
             </w:r>
             <w:r>
               <w:rPr>
@@ -536,7 +941,7 @@
                 <w:noProof/>
                 <w:webHidden/>
               </w:rPr>
-              <w:t>4</w:t>
+              <w:t>6</w:t>
             </w:r>
             <w:r>
               <w:rPr>
@@ -562,7 +967,7 @@
               <w14:ligatures w14:val="standardContextual"/>
             </w:rPr>
           </w:pPr>
-          <w:hyperlink w:anchor="_Toc141821729" w:history="1">
+          <w:hyperlink w:anchor="_Toc141992380" w:history="1">
             <w:r>
               <w:rPr>
                 <w:rStyle w:val="Hyperlink"/>
@@ -594,7 +999,7 @@
                 <w:noProof/>
                 <w:webHidden/>
               </w:rPr>
-              <w:instrText xml:space="preserve"> PAGEREF _Toc141821729 \h </w:instrText>
+              <w:instrText xml:space="preserve"> PAGEREF _Toc141992380 \h </w:instrText>
             </w:r>
             <w:r>
               <w:rPr>
@@ -617,7 +1022,7 @@
                 <w:noProof/>
                 <w:webHidden/>
               </w:rPr>
-              <w:t>5</w:t>
+              <w:t>6</w:t>
             </w:r>
             <w:r>
               <w:rPr>
@@ -643,7 +1048,7 @@
               <w14:ligatures w14:val="standardContextual"/>
             </w:rPr>
           </w:pPr>
-          <w:hyperlink w:anchor="_Toc141821730" w:history="1">
+          <w:hyperlink w:anchor="_Toc141992381" w:history="1">
             <w:r>
               <w:rPr>
                 <w:rStyle w:val="Hyperlink"/>
@@ -675,7 +1080,7 @@
                 <w:noProof/>
                 <w:webHidden/>
               </w:rPr>
-              <w:instrText xml:space="preserve"> PAGEREF _Toc141821730 \h </w:instrText>
+              <w:instrText xml:space="preserve"> PAGEREF _Toc141992381 \h </w:instrText>
             </w:r>
             <w:r>
               <w:rPr>
@@ -698,7 +1103,7 @@
                 <w:noProof/>
                 <w:webHidden/>
               </w:rPr>
-              <w:t>5</w:t>
+              <w:t>6</w:t>
             </w:r>
             <w:r>
               <w:rPr>
@@ -724,7 +1129,7 @@
               <w14:ligatures w14:val="standardContextual"/>
             </w:rPr>
           </w:pPr>
-          <w:hyperlink w:anchor="_Toc141821731" w:history="1">
+          <w:hyperlink w:anchor="_Toc141992382" w:history="1">
             <w:r>
               <w:rPr>
                 <w:rStyle w:val="Hyperlink"/>
@@ -756,7 +1161,7 @@
                 <w:noProof/>
                 <w:webHidden/>
               </w:rPr>
-              <w:instrText xml:space="preserve"> PAGEREF _Toc141821731 \h </w:instrText>
+              <w:instrText xml:space="preserve"> PAGEREF _Toc141992382 \h </w:instrText>
             </w:r>
             <w:r>
               <w:rPr>
@@ -779,7 +1184,169 @@
                 <w:noProof/>
                 <w:webHidden/>
               </w:rPr>
-              <w:t>5</w:t>
+              <w:t>6</w:t>
+            </w:r>
+            <w:r>
+              <w:rPr>
+                <w:rFonts w:asciiTheme="majorHAnsi" w:hAnsiTheme="majorHAnsi" w:cstheme="majorHAnsi"/>
+                <w:noProof/>
+                <w:webHidden/>
+              </w:rPr>
+              <w:fldChar w:fldCharType="end"/>
+            </w:r>
+          </w:hyperlink>
+        </w:p>
+        <w:p>
+          <w:pPr>
+            <w:pStyle w:val="TOC3"/>
+            <w:tabs>
+              <w:tab w:val="right" w:leader="dot" w:pos="9016"/>
+            </w:tabs>
+            <w:rPr>
+              <w:rFonts w:asciiTheme="majorHAnsi" w:eastAsiaTheme="minorEastAsia" w:hAnsiTheme="majorHAnsi" w:cstheme="majorHAnsi"/>
+              <w:noProof/>
+              <w:kern w:val="2"/>
+              <w:lang w:eastAsia="en-GB"/>
+              <w14:ligatures w14:val="standardContextual"/>
+            </w:rPr>
+          </w:pPr>
+          <w:hyperlink w:anchor="_Toc141992383" w:history="1">
+            <w:r>
+              <w:rPr>
+                <w:rStyle w:val="Hyperlink"/>
+                <w:rFonts w:asciiTheme="majorHAnsi" w:hAnsiTheme="majorHAnsi" w:cstheme="majorHAnsi"/>
+                <w:noProof/>
+                <w:lang w:val="en-US"/>
+              </w:rPr>
+              <w:t>Figure 5 – Document Model Example</w:t>
+            </w:r>
+            <w:r>
+              <w:rPr>
+                <w:rFonts w:asciiTheme="majorHAnsi" w:hAnsiTheme="majorHAnsi" w:cstheme="majorHAnsi"/>
+                <w:noProof/>
+                <w:webHidden/>
+              </w:rPr>
+              <w:tab/>
+            </w:r>
+            <w:r>
+              <w:rPr>
+                <w:rFonts w:asciiTheme="majorHAnsi" w:hAnsiTheme="majorHAnsi" w:cstheme="majorHAnsi"/>
+                <w:noProof/>
+                <w:webHidden/>
+              </w:rPr>
+              <w:fldChar w:fldCharType="begin"/>
+            </w:r>
+            <w:r>
+              <w:rPr>
+                <w:rFonts w:asciiTheme="majorHAnsi" w:hAnsiTheme="majorHAnsi" w:cstheme="majorHAnsi"/>
+                <w:noProof/>
+                <w:webHidden/>
+              </w:rPr>
+              <w:instrText xml:space="preserve"> PAGEREF _Toc141992383 \h </w:instrText>
+            </w:r>
+            <w:r>
+              <w:rPr>
+                <w:rFonts w:asciiTheme="majorHAnsi" w:hAnsiTheme="majorHAnsi" w:cstheme="majorHAnsi"/>
+                <w:noProof/>
+                <w:webHidden/>
+              </w:rPr>
+            </w:r>
+            <w:r>
+              <w:rPr>
+                <w:rFonts w:asciiTheme="majorHAnsi" w:hAnsiTheme="majorHAnsi" w:cstheme="majorHAnsi"/>
+                <w:noProof/>
+                <w:webHidden/>
+              </w:rPr>
+              <w:fldChar w:fldCharType="separate"/>
+            </w:r>
+            <w:r>
+              <w:rPr>
+                <w:rFonts w:asciiTheme="majorHAnsi" w:hAnsiTheme="majorHAnsi" w:cstheme="majorHAnsi"/>
+                <w:noProof/>
+                <w:webHidden/>
+              </w:rPr>
+              <w:t>6</w:t>
+            </w:r>
+            <w:r>
+              <w:rPr>
+                <w:rFonts w:asciiTheme="majorHAnsi" w:hAnsiTheme="majorHAnsi" w:cstheme="majorHAnsi"/>
+                <w:noProof/>
+                <w:webHidden/>
+              </w:rPr>
+              <w:fldChar w:fldCharType="end"/>
+            </w:r>
+          </w:hyperlink>
+        </w:p>
+        <w:p>
+          <w:pPr>
+            <w:pStyle w:val="TOC3"/>
+            <w:tabs>
+              <w:tab w:val="right" w:leader="dot" w:pos="9016"/>
+            </w:tabs>
+            <w:rPr>
+              <w:rFonts w:asciiTheme="majorHAnsi" w:eastAsiaTheme="minorEastAsia" w:hAnsiTheme="majorHAnsi" w:cstheme="majorHAnsi"/>
+              <w:noProof/>
+              <w:kern w:val="2"/>
+              <w:lang w:eastAsia="en-GB"/>
+              <w14:ligatures w14:val="standardContextual"/>
+            </w:rPr>
+          </w:pPr>
+          <w:hyperlink w:anchor="_Toc141992384" w:history="1">
+            <w:r>
+              <w:rPr>
+                <w:rStyle w:val="Hyperlink"/>
+                <w:rFonts w:asciiTheme="majorHAnsi" w:hAnsiTheme="majorHAnsi" w:cstheme="majorHAnsi"/>
+                <w:noProof/>
+                <w:lang w:val="en-US"/>
+              </w:rPr>
+              <w:t>Figure 6 – Key-Value Database Example</w:t>
+            </w:r>
+            <w:r>
+              <w:rPr>
+                <w:rFonts w:asciiTheme="majorHAnsi" w:hAnsiTheme="majorHAnsi" w:cstheme="majorHAnsi"/>
+                <w:noProof/>
+                <w:webHidden/>
+              </w:rPr>
+              <w:tab/>
+            </w:r>
+            <w:r>
+              <w:rPr>
+                <w:rFonts w:asciiTheme="majorHAnsi" w:hAnsiTheme="majorHAnsi" w:cstheme="majorHAnsi"/>
+                <w:noProof/>
+                <w:webHidden/>
+              </w:rPr>
+              <w:fldChar w:fldCharType="begin"/>
+            </w:r>
+            <w:r>
+              <w:rPr>
+                <w:rFonts w:asciiTheme="majorHAnsi" w:hAnsiTheme="majorHAnsi" w:cstheme="majorHAnsi"/>
+                <w:noProof/>
+                <w:webHidden/>
+              </w:rPr>
+              <w:instrText xml:space="preserve"> PAGEREF _Toc141992384 \h </w:instrText>
+            </w:r>
+            <w:r>
+              <w:rPr>
+                <w:rFonts w:asciiTheme="majorHAnsi" w:hAnsiTheme="majorHAnsi" w:cstheme="majorHAnsi"/>
+                <w:noProof/>
+                <w:webHidden/>
+              </w:rPr>
+            </w:r>
+            <w:r>
+              <w:rPr>
+                <w:rFonts w:asciiTheme="majorHAnsi" w:hAnsiTheme="majorHAnsi" w:cstheme="majorHAnsi"/>
+                <w:noProof/>
+                <w:webHidden/>
+              </w:rPr>
+              <w:fldChar w:fldCharType="separate"/>
+            </w:r>
+            <w:r>
+              <w:rPr>
+                <w:rFonts w:asciiTheme="majorHAnsi" w:hAnsiTheme="majorHAnsi" w:cstheme="majorHAnsi"/>
+                <w:noProof/>
+                <w:webHidden/>
+              </w:rPr>
+              <w:t>7</w:t>
             </w:r>
             <w:r>
               <w:rPr>
@@ -805,7 +1372,7 @@
               <w14:ligatures w14:val="standardContextual"/>
             </w:rPr>
           </w:pPr>
-          <w:hyperlink w:anchor="_Toc141821732" w:history="1">
+          <w:hyperlink w:anchor="_Toc141992385" w:history="1">
             <w:r>
               <w:rPr>
                 <w:rStyle w:val="Hyperlink"/>
@@ -837,7 +1404,7 @@
                 <w:noProof/>
                 <w:webHidden/>
               </w:rPr>
-              <w:instrText xml:space="preserve"> PAGEREF _Toc141821732 \h </w:instrText>
+              <w:instrText xml:space="preserve"> PAGEREF _Toc141992385 \h </w:instrText>
             </w:r>
             <w:r>
               <w:rPr>
@@ -860,7 +1427,7 @@
                 <w:noProof/>
                 <w:webHidden/>
               </w:rPr>
-              <w:t>5</w:t>
+              <w:t>7</w:t>
             </w:r>
             <w:r>
               <w:rPr>
@@ -886,7 +1453,7 @@
               <w14:ligatures w14:val="standardContextual"/>
             </w:rPr>
           </w:pPr>
-          <w:hyperlink w:anchor="_Toc141821733" w:history="1">
+          <w:hyperlink w:anchor="_Toc141992386" w:history="1">
             <w:r>
               <w:rPr>
                 <w:rStyle w:val="Hyperlink"/>
@@ -918,7 +1485,7 @@
                 <w:noProof/>
                 <w:webHidden/>
               </w:rPr>
-              <w:instrText xml:space="preserve"> PAGEREF _Toc141821733 \h </w:instrText>
+              <w:instrText xml:space="preserve"> PAGEREF _Toc141992386 \h </w:instrText>
             </w:r>
             <w:r>
               <w:rPr>
@@ -941,7 +1508,7 @@
                 <w:noProof/>
                 <w:webHidden/>
               </w:rPr>
-              <w:t>5</w:t>
+              <w:t>7</w:t>
             </w:r>
             <w:r>
               <w:rPr>
@@ -967,7 +1534,7 @@
               <w14:ligatures w14:val="standardContextual"/>
             </w:rPr>
           </w:pPr>
-          <w:hyperlink w:anchor="_Toc141821734" w:history="1">
+          <w:hyperlink w:anchor="_Toc141992387" w:history="1">
             <w:r>
               <w:rPr>
                 <w:rStyle w:val="Hyperlink"/>
@@ -999,7 +1566,7 @@
                 <w:noProof/>
                 <w:webHidden/>
               </w:rPr>
-              <w:instrText xml:space="preserve"> PAGEREF _Toc141821734 \h </w:instrText>
+              <w:instrText xml:space="preserve"> PAGEREF _Toc141992387 \h </w:instrText>
             </w:r>
             <w:r>
               <w:rPr>
@@ -1022,7 +1589,7 @@
                 <w:noProof/>
                 <w:webHidden/>
               </w:rPr>
-              <w:t>6</w:t>
+              <w:t>7</w:t>
             </w:r>
             <w:r>
               <w:rPr>
@@ -1048,7 +1615,7 @@
               <w14:ligatures w14:val="standardContextual"/>
             </w:rPr>
           </w:pPr>
-          <w:hyperlink w:anchor="_Toc141821735" w:history="1">
+          <w:hyperlink w:anchor="_Toc141992388" w:history="1">
             <w:r>
               <w:rPr>
                 <w:rStyle w:val="Hyperlink"/>
@@ -1079,7 +1646,7 @@
                 <w:noProof/>
                 <w:webHidden/>
               </w:rPr>
-              <w:instrText xml:space="preserve"> PAGEREF _Toc141821735 \h </w:instrText>
+              <w:instrText xml:space="preserve"> PAGEREF _Toc141992388 \h </w:instrText>
             </w:r>
             <w:r>
               <w:rPr>
@@ -1102,7 +1669,7 @@
                 <w:noProof/>
                 <w:webHidden/>
               </w:rPr>
-              <w:t>6</w:t>
+              <w:t>8</w:t>
             </w:r>
             <w:r>
               <w:rPr>
@@ -1128,7 +1695,7 @@
               <w14:ligatures w14:val="standardContextual"/>
             </w:rPr>
           </w:pPr>
-          <w:hyperlink w:anchor="_Toc141821736" w:history="1">
+          <w:hyperlink w:anchor="_Toc141992389" w:history="1">
             <w:r>
               <w:rPr>
                 <w:rStyle w:val="Hyperlink"/>
@@ -1160,7 +1727,7 @@
                 <w:noProof/>
                 <w:webHidden/>
               </w:rPr>
-              <w:instrText xml:space="preserve"> PAGEREF _Toc141821736 \h </w:instrText>
+              <w:instrText xml:space="preserve"> PAGEREF _Toc141992389 \h </w:instrText>
             </w:r>
             <w:r>
               <w:rPr>
@@ -1183,7 +1750,7 @@
                 <w:noProof/>
                 <w:webHidden/>
               </w:rPr>
-              <w:t>7</w:t>
+              <w:t>9</w:t>
             </w:r>
             <w:r>
               <w:rPr>
@@ -1234,7 +1801,7 @@
           <w:lang w:val="en-US"/>
         </w:rPr>
       </w:pPr>
-      <w:bookmarkStart w:id="0" w:name="_Toc141821723"/>
+      <w:bookmarkStart w:id="0" w:name="_Toc141992369"/>
       <w:r>
         <w:rPr>
           <w:rFonts w:cstheme="majorHAnsi"/>
@@ -1617,7 +2184,7 @@
           <w:lang w:val="en-US"/>
         </w:rPr>
       </w:pPr>
-      <w:bookmarkStart w:id="1" w:name="_Toc141821724"/>
+      <w:bookmarkStart w:id="1" w:name="_Toc141992370"/>
       <w:r>
         <w:rPr>
           <w:rFonts w:cstheme="majorHAnsi"/>
@@ -1668,7 +2235,7 @@
           <w:lang w:val="en-US"/>
         </w:rPr>
       </w:pPr>
-      <w:bookmarkStart w:id="2" w:name="_Toc141821725"/>
+      <w:bookmarkStart w:id="2" w:name="_Toc141992371"/>
       <w:r>
         <w:rPr>
           <w:rFonts w:cstheme="majorHAnsi"/>
@@ -1696,6 +2263,7 @@
           <w:lang w:val="en-US"/>
         </w:rPr>
       </w:pPr>
+      <w:bookmarkStart w:id="3" w:name="_Toc141992372"/>
       <w:r>
         <w:rPr>
           <w:rFonts w:cstheme="majorHAnsi"/>
@@ -1712,6 +2280,7 @@
         </w:rPr>
         <w:t xml:space="preserve"> Database Management Systems (RDBMS)</w:t>
       </w:r>
+      <w:bookmarkEnd w:id="3"/>
     </w:p>
     <w:p>
       <w:pPr>
@@ -1904,7 +2473,7 @@
           <w:rFonts w:asciiTheme="majorHAnsi" w:hAnsiTheme="majorHAnsi" w:cstheme="majorHAnsi"/>
         </w:rPr>
       </w:pPr>
-      <w:bookmarkStart w:id="3" w:name="_Toc141821737"/>
+      <w:bookmarkStart w:id="4" w:name="_Toc141821737"/>
       <w:r>
         <w:rPr>
           <w:rFonts w:asciiTheme="majorHAnsi" w:hAnsiTheme="majorHAnsi" w:cstheme="majorHAnsi"/>
@@ -1996,7 +2565,7 @@
         </w:rPr>
         <w:t>)</w:t>
       </w:r>
-      <w:bookmarkEnd w:id="3"/>
+      <w:bookmarkEnd w:id="4"/>
     </w:p>
     <w:p>
       <w:pPr>
@@ -2187,6 +2756,7 @@
           <w:rFonts w:asciiTheme="majorHAnsi" w:hAnsiTheme="majorHAnsi" w:cstheme="majorHAnsi"/>
           <w:noProof/>
         </w:rPr>
+        <w:lastRenderedPageBreak/>
         <w:drawing>
           <wp:inline distT="0" distB="0" distL="0" distR="0" wp14:anchorId="0D01287C" wp14:editId="53EF42AB">
             <wp:extent cx="4740471" cy="2733675"/>
@@ -2245,7 +2815,7 @@
           <w:rFonts w:asciiTheme="majorHAnsi" w:hAnsiTheme="majorHAnsi" w:cstheme="majorHAnsi"/>
         </w:rPr>
       </w:pPr>
-      <w:bookmarkStart w:id="4" w:name="_Toc141821738"/>
+      <w:bookmarkStart w:id="5" w:name="_Toc141821738"/>
       <w:r>
         <w:rPr>
           <w:rFonts w:asciiTheme="majorHAnsi" w:hAnsiTheme="majorHAnsi" w:cstheme="majorHAnsi"/>
@@ -2302,7 +2872,7 @@
         </w:rPr>
         <w:t>- Stack Overflow Survey 2023</w:t>
       </w:r>
-      <w:bookmarkEnd w:id="4"/>
+      <w:bookmarkEnd w:id="5"/>
     </w:p>
     <w:p>
       <w:pPr>
@@ -2374,7 +2944,6 @@
           <w:rFonts w:asciiTheme="majorHAnsi" w:hAnsiTheme="majorHAnsi" w:cstheme="majorHAnsi"/>
           <w:noProof/>
         </w:rPr>
-        <w:lastRenderedPageBreak/>
         <w:drawing>
           <wp:inline distT="0" distB="0" distL="0" distR="0" wp14:anchorId="26CD8BD3" wp14:editId="3679F744">
             <wp:extent cx="4155034" cy="2336689"/>
@@ -2433,7 +3002,7 @@
           <w:rFonts w:asciiTheme="majorHAnsi" w:hAnsiTheme="majorHAnsi" w:cstheme="majorHAnsi"/>
         </w:rPr>
       </w:pPr>
-      <w:bookmarkStart w:id="5" w:name="_Toc141821739"/>
+      <w:bookmarkStart w:id="6" w:name="_Toc141821739"/>
       <w:r>
         <w:rPr>
           <w:rFonts w:asciiTheme="majorHAnsi" w:hAnsiTheme="majorHAnsi" w:cstheme="majorHAnsi"/>
@@ -2477,7 +3046,7 @@
         </w:rPr>
         <w:t xml:space="preserve"> - ACID Principles</w:t>
       </w:r>
-      <w:bookmarkEnd w:id="5"/>
+      <w:bookmarkEnd w:id="6"/>
     </w:p>
     <w:p>
       <w:pPr>
@@ -2660,6 +3229,7 @@
         <w:rPr>
           <w:rFonts w:asciiTheme="majorHAnsi" w:hAnsiTheme="majorHAnsi" w:cstheme="majorHAnsi"/>
         </w:rPr>
+        <w:lastRenderedPageBreak/>
         <w:t xml:space="preserve">ACID inherently </w:t>
       </w:r>
       <w:r>
@@ -2771,6 +3341,7 @@
           <w:lang w:val="en-US"/>
         </w:rPr>
       </w:pPr>
+      <w:bookmarkStart w:id="7" w:name="_Toc141992373"/>
       <w:r>
         <w:rPr>
           <w:rFonts w:cstheme="majorHAnsi"/>
@@ -2795,6 +3366,7 @@
         </w:rPr>
         <w:t>SQL</w:t>
       </w:r>
+      <w:bookmarkEnd w:id="7"/>
     </w:p>
     <w:p>
       <w:pPr>
@@ -2813,6 +3385,7 @@
           <w:lang w:val="en-US"/>
         </w:rPr>
       </w:pPr>
+      <w:bookmarkStart w:id="8" w:name="_Toc141992374"/>
       <w:r>
         <w:rPr>
           <w:rFonts w:cstheme="majorHAnsi"/>
@@ -2829,22 +3402,26 @@
         </w:rPr>
         <w:t>:</w:t>
       </w:r>
-    </w:p>
-    <w:p>
-      <w:pPr>
-        <w:rPr>
-          <w:lang w:val="en-US"/>
-        </w:rPr>
-      </w:pPr>
-    </w:p>
-    <w:p>
-      <w:pPr>
-        <w:rPr>
-          <w:lang w:val="en-US"/>
-        </w:rPr>
-      </w:pPr>
-      <w:r>
-        <w:rPr>
+      <w:bookmarkEnd w:id="8"/>
+    </w:p>
+    <w:p>
+      <w:pPr>
+        <w:rPr>
+          <w:rFonts w:asciiTheme="majorHAnsi" w:hAnsiTheme="majorHAnsi" w:cstheme="majorHAnsi"/>
+          <w:lang w:val="en-US"/>
+        </w:rPr>
+      </w:pPr>
+    </w:p>
+    <w:p>
+      <w:pPr>
+        <w:rPr>
+          <w:rFonts w:asciiTheme="majorHAnsi" w:hAnsiTheme="majorHAnsi" w:cstheme="majorHAnsi"/>
+          <w:lang w:val="en-US"/>
+        </w:rPr>
+      </w:pPr>
+      <w:r>
+        <w:rPr>
+          <w:rFonts w:asciiTheme="majorHAnsi" w:hAnsiTheme="majorHAnsi" w:cstheme="majorHAnsi"/>
           <w:lang w:val="en-US"/>
         </w:rPr>
         <w:t>Hierarchical Databases, like JSON, display data in a tree-form</w:t>
@@ -2859,16 +3436,10 @@
       </w:r>
       <w:r>
         <w:rPr>
-          <w:lang w:val="en-US"/>
-        </w:rPr>
-        <w:t xml:space="preserve"> with unidirectional parent-child links </w:t>
-      </w:r>
-      <w:r>
-        <w:rPr>
-          <w:rFonts w:asciiTheme="majorHAnsi" w:hAnsiTheme="majorHAnsi" w:cstheme="majorHAnsi"/>
-          <w:lang w:val="en-US"/>
-        </w:rPr>
-        <w:t>(Appendix B - Figure 2).</w:t>
+          <w:rFonts w:asciiTheme="majorHAnsi" w:hAnsiTheme="majorHAnsi" w:cstheme="majorHAnsi"/>
+          <w:lang w:val="en-US"/>
+        </w:rPr>
+        <w:t xml:space="preserve"> with unidirectional parent-child links (Appendix B - Figure 2).</w:t>
       </w:r>
     </w:p>
     <w:p>
@@ -2884,7 +3455,6 @@
           <w:rFonts w:asciiTheme="majorHAnsi" w:hAnsiTheme="majorHAnsi" w:cstheme="majorHAnsi"/>
           <w:noProof/>
         </w:rPr>
-        <w:lastRenderedPageBreak/>
         <w:drawing>
           <wp:inline distT="0" distB="0" distL="0" distR="0" wp14:anchorId="3461FE25" wp14:editId="46BCD87C">
             <wp:extent cx="2789730" cy="2260397"/>
@@ -2943,7 +3513,7 @@
           <w:rFonts w:asciiTheme="majorHAnsi" w:hAnsiTheme="majorHAnsi" w:cstheme="majorHAnsi"/>
         </w:rPr>
       </w:pPr>
-      <w:bookmarkStart w:id="6" w:name="_Toc141821740"/>
+      <w:bookmarkStart w:id="9" w:name="_Toc141821740"/>
       <w:r>
         <w:rPr>
           <w:rFonts w:asciiTheme="majorHAnsi" w:hAnsiTheme="majorHAnsi" w:cstheme="majorHAnsi"/>
@@ -2987,42 +3557,21 @@
         </w:rPr>
         <w:t xml:space="preserve"> - Hierarchical Data Structure - MariaDB 2015</w:t>
       </w:r>
-      <w:bookmarkEnd w:id="6"/>
-    </w:p>
-    <w:p>
-      <w:pPr>
-        <w:rPr>
-          <w:rFonts w:asciiTheme="majorHAnsi" w:hAnsiTheme="majorHAnsi" w:cstheme="majorHAnsi"/>
-          <w:lang w:val="en-US"/>
-        </w:rPr>
-      </w:pPr>
-      <w:r>
-        <w:rPr>
-          <w:rFonts w:asciiTheme="majorHAnsi" w:hAnsiTheme="majorHAnsi" w:cstheme="majorHAnsi"/>
-          <w:lang w:val="en-US"/>
-        </w:rPr>
-        <w:t>Highly efficient for read/write operations due to their structure, they excel in explicit hierarchical relationships like File Systems</w:t>
-      </w:r>
-      <w:r>
-        <w:rPr>
-          <w:rFonts w:asciiTheme="majorHAnsi" w:hAnsiTheme="majorHAnsi" w:cstheme="majorHAnsi"/>
-          <w:lang w:val="en-US"/>
-        </w:rPr>
-        <w:t xml:space="preserve"> </w:t>
-      </w:r>
-      <w:r>
-        <w:rPr>
-          <w:rFonts w:asciiTheme="majorHAnsi" w:hAnsiTheme="majorHAnsi" w:cstheme="majorHAnsi"/>
-          <w:lang w:val="en-US"/>
-        </w:rPr>
-        <w:t>(MariaDB, 2015)</w:t>
-      </w:r>
-      <w:r>
-        <w:rPr>
-          <w:rFonts w:asciiTheme="majorHAnsi" w:hAnsiTheme="majorHAnsi" w:cstheme="majorHAnsi"/>
-          <w:lang w:val="en-US"/>
-        </w:rPr>
-        <w:t>. Their limitation lies in an inability to support multi-dimensional or many-to-many relationships.</w:t>
+      <w:bookmarkEnd w:id="9"/>
+    </w:p>
+    <w:p>
+      <w:pPr>
+        <w:rPr>
+          <w:rFonts w:asciiTheme="majorHAnsi" w:hAnsiTheme="majorHAnsi" w:cstheme="majorHAnsi"/>
+          <w:lang w:val="en-US"/>
+        </w:rPr>
+      </w:pPr>
+      <w:r>
+        <w:rPr>
+          <w:rFonts w:asciiTheme="majorHAnsi" w:hAnsiTheme="majorHAnsi" w:cstheme="majorHAnsi"/>
+          <w:lang w:val="en-US"/>
+        </w:rPr>
+        <w:t>Highly efficient for read/write operations due to their structure, they excel in explicit hierarchical relationships like File Systems (MariaDB, 2015). Their limitation lies in an inability to support multi-dimensional or many-to-many relationships.</w:t>
       </w:r>
     </w:p>
     <w:p>
@@ -3042,6 +3591,7 @@
           <w:lang w:val="en-US"/>
         </w:rPr>
       </w:pPr>
+      <w:bookmarkStart w:id="10" w:name="_Toc141992375"/>
       <w:r>
         <w:rPr>
           <w:rFonts w:cstheme="majorHAnsi"/>
@@ -3058,6 +3608,7 @@
         </w:rPr>
         <w:t xml:space="preserve"> Database</w:t>
       </w:r>
+      <w:bookmarkEnd w:id="10"/>
     </w:p>
     <w:p>
       <w:pPr>
@@ -3175,6 +3726,7 @@
           <w:rFonts w:asciiTheme="majorHAnsi" w:hAnsiTheme="majorHAnsi" w:cstheme="majorHAnsi"/>
           <w:noProof/>
         </w:rPr>
+        <w:lastRenderedPageBreak/>
         <w:drawing>
           <wp:inline distT="0" distB="0" distL="0" distR="0" wp14:anchorId="5FEE9DFB" wp14:editId="098B2EEE">
             <wp:extent cx="3587043" cy="2048256"/>
@@ -3367,34 +3919,40 @@
       <w:pPr>
         <w:pStyle w:val="Heading3"/>
         <w:rPr>
+          <w:rFonts w:cstheme="majorHAnsi"/>
           <w:u w:val="single"/>
           <w:lang w:val="en-US"/>
         </w:rPr>
       </w:pPr>
-      <w:r>
-        <w:rPr>
+      <w:bookmarkStart w:id="11" w:name="_Toc141992376"/>
+      <w:r>
+        <w:rPr>
+          <w:rFonts w:cstheme="majorHAnsi"/>
           <w:u w:val="single"/>
           <w:lang w:val="en-US"/>
         </w:rPr>
-        <w:lastRenderedPageBreak/>
         <w:t>Key-Value Database</w:t>
       </w:r>
-    </w:p>
-    <w:p>
-      <w:pPr>
-        <w:rPr>
-          <w:lang w:val="en-US"/>
-        </w:rPr>
-      </w:pPr>
-    </w:p>
-    <w:p>
-      <w:pPr>
-        <w:rPr>
-          <w:lang w:val="en-US"/>
-        </w:rPr>
-      </w:pPr>
-      <w:r>
-        <w:rPr>
+      <w:bookmarkEnd w:id="11"/>
+    </w:p>
+    <w:p>
+      <w:pPr>
+        <w:rPr>
+          <w:rFonts w:asciiTheme="majorHAnsi" w:hAnsiTheme="majorHAnsi" w:cstheme="majorHAnsi"/>
+          <w:lang w:val="en-US"/>
+        </w:rPr>
+      </w:pPr>
+    </w:p>
+    <w:p>
+      <w:pPr>
+        <w:rPr>
+          <w:rFonts w:asciiTheme="majorHAnsi" w:hAnsiTheme="majorHAnsi" w:cstheme="majorHAnsi"/>
+          <w:lang w:val="en-US"/>
+        </w:rPr>
+      </w:pPr>
+      <w:r>
+        <w:rPr>
+          <w:rFonts w:asciiTheme="majorHAnsi" w:hAnsiTheme="majorHAnsi" w:cstheme="majorHAnsi"/>
           <w:lang w:val="en-US"/>
         </w:rPr>
         <w:t xml:space="preserve">KVP </w:t>
@@ -3402,30 +3960,28 @@
       <w:r>
         <w:rPr>
           <w:rStyle w:val="EndnoteReference"/>
+          <w:rFonts w:asciiTheme="majorHAnsi" w:hAnsiTheme="majorHAnsi" w:cstheme="majorHAnsi"/>
           <w:lang w:val="en-US"/>
         </w:rPr>
         <w:endnoteReference w:id="8"/>
       </w:r>
       <w:r>
         <w:rPr>
-          <w:lang w:val="en-US"/>
-        </w:rPr>
-        <w:t xml:space="preserve"> </w:t>
-      </w:r>
-      <w:r>
-        <w:rPr>
-          <w:lang w:val="en-US"/>
-        </w:rPr>
-        <w:t>databases, fully non-relational, are favored by Twitter</w:t>
-      </w:r>
-      <w:r>
-        <w:rPr>
+          <w:rFonts w:asciiTheme="majorHAnsi" w:hAnsiTheme="majorHAnsi" w:cstheme="majorHAnsi"/>
+          <w:lang w:val="en-US"/>
+        </w:rPr>
+        <w:t xml:space="preserve"> databases, fully non-relational, are favored by Twitter</w:t>
+      </w:r>
+      <w:r>
+        <w:rPr>
+          <w:rFonts w:asciiTheme="majorHAnsi" w:hAnsiTheme="majorHAnsi" w:cstheme="majorHAnsi"/>
           <w:lang w:val="en-US"/>
         </w:rPr>
         <w:t xml:space="preserve"> (Pandori, 2022)</w:t>
       </w:r>
       <w:r>
         <w:rPr>
+          <w:rFonts w:asciiTheme="majorHAnsi" w:hAnsiTheme="majorHAnsi" w:cstheme="majorHAnsi"/>
           <w:lang w:val="en-US"/>
         </w:rPr>
         <w:t xml:space="preserve"> &amp; LinkedIn for rapid lookup in distributed cloud environments.</w:t>
@@ -3435,9 +3991,13 @@
       <w:pPr>
         <w:keepNext/>
         <w:jc w:val="center"/>
-      </w:pPr>
-      <w:r>
-        <w:rPr>
+        <w:rPr>
+          <w:rFonts w:asciiTheme="majorHAnsi" w:hAnsiTheme="majorHAnsi" w:cstheme="majorHAnsi"/>
+        </w:rPr>
+      </w:pPr>
+      <w:r>
+        <w:rPr>
+          <w:rFonts w:asciiTheme="majorHAnsi" w:hAnsiTheme="majorHAnsi" w:cstheme="majorHAnsi"/>
           <w:noProof/>
         </w:rPr>
         <w:drawing>
@@ -3494,30 +4054,65 @@
       <w:pPr>
         <w:pStyle w:val="Caption"/>
         <w:jc w:val="center"/>
-      </w:pPr>
-      <w:r>
+        <w:rPr>
+          <w:rFonts w:asciiTheme="majorHAnsi" w:hAnsiTheme="majorHAnsi" w:cstheme="majorHAnsi"/>
+        </w:rPr>
+      </w:pPr>
+      <w:r>
+        <w:rPr>
+          <w:rFonts w:asciiTheme="majorHAnsi" w:hAnsiTheme="majorHAnsi" w:cstheme="majorHAnsi"/>
+        </w:rPr>
         <w:t xml:space="preserve">Figure </w:t>
       </w:r>
-      <w:fldSimple w:instr=" SEQ Figure \* ARABIC ">
-        <w:r>
-          <w:rPr>
-            <w:noProof/>
-          </w:rPr>
-          <w:t>6</w:t>
-        </w:r>
-      </w:fldSimple>
-      <w:r>
+      <w:r>
+        <w:rPr>
+          <w:rFonts w:asciiTheme="majorHAnsi" w:hAnsiTheme="majorHAnsi" w:cstheme="majorHAnsi"/>
+        </w:rPr>
+        <w:fldChar w:fldCharType="begin"/>
+      </w:r>
+      <w:r>
+        <w:rPr>
+          <w:rFonts w:asciiTheme="majorHAnsi" w:hAnsiTheme="majorHAnsi" w:cstheme="majorHAnsi"/>
+        </w:rPr>
+        <w:instrText xml:space="preserve"> SEQ Figure \* ARABIC </w:instrText>
+      </w:r>
+      <w:r>
+        <w:rPr>
+          <w:rFonts w:asciiTheme="majorHAnsi" w:hAnsiTheme="majorHAnsi" w:cstheme="majorHAnsi"/>
+        </w:rPr>
+        <w:fldChar w:fldCharType="separate"/>
+      </w:r>
+      <w:r>
+        <w:rPr>
+          <w:rFonts w:asciiTheme="majorHAnsi" w:hAnsiTheme="majorHAnsi" w:cstheme="majorHAnsi"/>
+          <w:noProof/>
+        </w:rPr>
+        <w:t>6</w:t>
+      </w:r>
+      <w:r>
+        <w:rPr>
+          <w:rFonts w:asciiTheme="majorHAnsi" w:hAnsiTheme="majorHAnsi" w:cstheme="majorHAnsi"/>
+          <w:noProof/>
+        </w:rPr>
+        <w:fldChar w:fldCharType="end"/>
+      </w:r>
+      <w:r>
+        <w:rPr>
+          <w:rFonts w:asciiTheme="majorHAnsi" w:hAnsiTheme="majorHAnsi" w:cstheme="majorHAnsi"/>
+        </w:rPr>
         <w:t xml:space="preserve"> Example of a Key Value database. (Redis 2023)</w:t>
       </w:r>
     </w:p>
     <w:p>
       <w:pPr>
         <w:rPr>
-          <w:lang w:val="en-US"/>
-        </w:rPr>
-      </w:pPr>
-      <w:r>
-        <w:rPr>
+          <w:rFonts w:asciiTheme="majorHAnsi" w:hAnsiTheme="majorHAnsi" w:cstheme="majorHAnsi"/>
+          <w:lang w:val="en-US"/>
+        </w:rPr>
+      </w:pPr>
+      <w:r>
+        <w:rPr>
+          <w:rFonts w:asciiTheme="majorHAnsi" w:hAnsiTheme="majorHAnsi" w:cstheme="majorHAnsi"/>
           <w:lang w:val="en-US"/>
         </w:rPr>
         <w:t>Utilizing a hash-table</w:t>
@@ -3525,660 +4120,1612 @@
       <w:r>
         <w:rPr>
           <w:rStyle w:val="EndnoteReference"/>
+          <w:rFonts w:asciiTheme="majorHAnsi" w:hAnsiTheme="majorHAnsi" w:cstheme="majorHAnsi"/>
           <w:lang w:val="en-US"/>
         </w:rPr>
         <w:endnoteReference w:id="9"/>
       </w:r>
       <w:r>
         <w:rPr>
-          <w:lang w:val="en-US"/>
-        </w:rPr>
-        <w:t xml:space="preserve"> to store data, they offer instantaneous access but don’t support </w:t>
-      </w:r>
-      <w:r>
-        <w:rPr>
+          <w:rFonts w:asciiTheme="majorHAnsi" w:hAnsiTheme="majorHAnsi" w:cstheme="majorHAnsi"/>
+          <w:lang w:val="en-US"/>
+        </w:rPr>
+        <w:t xml:space="preserve"> to store data, they offer </w:t>
+      </w:r>
+      <w:r>
+        <w:rPr>
+          <w:rFonts w:asciiTheme="majorHAnsi" w:hAnsiTheme="majorHAnsi" w:cstheme="majorHAnsi"/>
+          <w:lang w:val="en-US"/>
+        </w:rPr>
+        <w:t xml:space="preserve">near </w:t>
+      </w:r>
+      <w:r>
+        <w:rPr>
+          <w:rFonts w:asciiTheme="majorHAnsi" w:hAnsiTheme="majorHAnsi" w:cstheme="majorHAnsi"/>
+          <w:lang w:val="en-US"/>
+        </w:rPr>
+        <w:t xml:space="preserve">instantaneous access but don’t support </w:t>
+      </w:r>
+      <w:r>
+        <w:rPr>
+          <w:rFonts w:asciiTheme="majorHAnsi" w:hAnsiTheme="majorHAnsi" w:cstheme="majorHAnsi"/>
           <w:lang w:val="en-US"/>
         </w:rPr>
         <w:t xml:space="preserve">querying the unstructured </w:t>
       </w:r>
       <w:r>
         <w:rPr>
+          <w:rFonts w:asciiTheme="majorHAnsi" w:hAnsiTheme="majorHAnsi" w:cstheme="majorHAnsi"/>
           <w:lang w:val="en-US"/>
         </w:rPr>
         <w:t>value</w:t>
       </w:r>
       <w:r>
         <w:rPr>
+          <w:rFonts w:asciiTheme="majorHAnsi" w:hAnsiTheme="majorHAnsi" w:cstheme="majorHAnsi"/>
           <w:lang w:val="en-US"/>
         </w:rPr>
         <w:t>s</w:t>
       </w:r>
       <w:r>
         <w:rPr>
+          <w:rFonts w:asciiTheme="majorHAnsi" w:hAnsiTheme="majorHAnsi" w:cstheme="majorHAnsi"/>
           <w:lang w:val="en-US"/>
         </w:rPr>
         <w:t xml:space="preserve"> (Hoffer, 2019)</w:t>
       </w:r>
       <w:r>
         <w:rPr>
-          <w:lang w:val="en-US"/>
-        </w:rPr>
-        <w:t xml:space="preserve">. Different from other databases, KVDs excel in speed and scalability, yet lack query versatility. </w:t>
-      </w:r>
-    </w:p>
-    <w:p/>
-    <w:p>
-      <w:pPr>
-        <w:rPr>
-          <w:rFonts w:asciiTheme="majorHAnsi" w:hAnsiTheme="majorHAnsi" w:cstheme="majorHAnsi"/>
-          <w:lang w:val="en-US"/>
-        </w:rPr>
-      </w:pPr>
-      <w:r>
-        <w:rPr>
-          <w:rFonts w:asciiTheme="majorHAnsi" w:hAnsiTheme="majorHAnsi" w:cstheme="majorHAnsi"/>
-          <w:lang w:val="en-US"/>
-        </w:rPr>
-        <w:t>Graph</w:t>
-      </w:r>
-    </w:p>
-    <w:p>
-      <w:pPr>
-        <w:rPr>
-          <w:rFonts w:asciiTheme="majorHAnsi" w:hAnsiTheme="majorHAnsi" w:cstheme="majorHAnsi"/>
-          <w:lang w:val="en-US"/>
-        </w:rPr>
-      </w:pPr>
-      <w:r>
-        <w:rPr>
-          <w:rFonts w:asciiTheme="majorHAnsi" w:hAnsiTheme="majorHAnsi" w:cstheme="majorHAnsi"/>
-          <w:lang w:val="en-US"/>
-        </w:rPr>
-        <w:t>Wide-Column</w:t>
-      </w:r>
-    </w:p>
-    <w:p>
-      <w:pPr>
-        <w:rPr>
-          <w:rFonts w:asciiTheme="majorHAnsi" w:hAnsiTheme="majorHAnsi" w:cstheme="majorHAnsi"/>
-          <w:lang w:val="en-US"/>
-        </w:rPr>
-      </w:pPr>
-      <w:r>
-        <w:rPr>
-          <w:rFonts w:asciiTheme="majorHAnsi" w:hAnsiTheme="majorHAnsi" w:cstheme="majorHAnsi"/>
-          <w:lang w:val="en-US"/>
-        </w:rPr>
-        <w:t>Time Series Databases</w:t>
-      </w:r>
-    </w:p>
-    <w:p>
-      <w:pPr>
-        <w:rPr>
-          <w:rFonts w:asciiTheme="majorHAnsi" w:hAnsiTheme="majorHAnsi" w:cstheme="majorHAnsi"/>
-          <w:lang w:val="en-US"/>
-        </w:rPr>
-      </w:pPr>
-      <w:r>
-        <w:rPr>
-          <w:rFonts w:asciiTheme="majorHAnsi" w:hAnsiTheme="majorHAnsi" w:cstheme="majorHAnsi"/>
-          <w:lang w:val="en-US"/>
-        </w:rPr>
-        <w:t xml:space="preserve"> </w:t>
-      </w:r>
-    </w:p>
-    <w:p>
-      <w:pPr>
-        <w:rPr>
-          <w:rFonts w:asciiTheme="majorHAnsi" w:hAnsiTheme="majorHAnsi" w:cstheme="majorHAnsi"/>
-          <w:lang w:val="en-US"/>
-        </w:rPr>
-      </w:pPr>
-    </w:p>
-    <w:p>
-      <w:pPr>
-        <w:rPr>
-          <w:rFonts w:asciiTheme="majorHAnsi" w:hAnsiTheme="majorHAnsi" w:cstheme="majorHAnsi"/>
-          <w:lang w:val="en-US"/>
-        </w:rPr>
-      </w:pPr>
-    </w:p>
-    <w:p>
-      <w:pPr>
-        <w:pStyle w:val="Heading1"/>
+          <w:rFonts w:asciiTheme="majorHAnsi" w:hAnsiTheme="majorHAnsi" w:cstheme="majorHAnsi"/>
+          <w:lang w:val="en-US"/>
+        </w:rPr>
+        <w:t xml:space="preserve">. </w:t>
+      </w:r>
+    </w:p>
+    <w:p>
+      <w:pPr>
+        <w:keepNext/>
+        <w:jc w:val="center"/>
+        <w:rPr>
+          <w:rFonts w:asciiTheme="majorHAnsi" w:hAnsiTheme="majorHAnsi" w:cstheme="majorHAnsi"/>
+        </w:rPr>
+      </w:pPr>
+      <w:r>
+        <w:rPr>
+          <w:rFonts w:asciiTheme="majorHAnsi" w:hAnsiTheme="majorHAnsi" w:cstheme="majorHAnsi"/>
+          <w:noProof/>
+        </w:rPr>
+        <w:lastRenderedPageBreak/>
+        <w:drawing>
+          <wp:inline distT="0" distB="0" distL="0" distR="0" wp14:anchorId="757293F5" wp14:editId="26F6C720">
+            <wp:extent cx="4528109" cy="2546497"/>
+            <wp:effectExtent l="0" t="0" r="6350" b="6350"/>
+            <wp:docPr id="1445115782" name="Picture 2" descr="A graph with different colored bars&#10;&#10;Description automatically generated"/>
+            <wp:cNvGraphicFramePr>
+              <a:graphicFrameLocks xmlns:a="http://schemas.openxmlformats.org/drawingml/2006/main" noChangeAspect="1"/>
+            </wp:cNvGraphicFramePr>
+            <a:graphic xmlns:a="http://schemas.openxmlformats.org/drawingml/2006/main">
+              <a:graphicData uri="http://schemas.openxmlformats.org/drawingml/2006/picture">
+                <pic:pic xmlns:pic="http://schemas.openxmlformats.org/drawingml/2006/picture">
+                  <pic:nvPicPr>
+                    <pic:cNvPr id="1445115782" name="Picture 2" descr="A graph with different colored bars&#10;&#10;Description automatically generated"/>
+                    <pic:cNvPicPr>
+                      <a:picLocks noChangeAspect="1" noChangeArrowheads="1"/>
+                    </pic:cNvPicPr>
+                  </pic:nvPicPr>
+                  <pic:blipFill>
+                    <a:blip r:embed="rId14" cstate="print">
+                      <a:extLst>
+                        <a:ext uri="{28A0092B-C50C-407E-A947-70E740481C1C}">
+                          <a14:useLocalDpi xmlns:a14="http://schemas.microsoft.com/office/drawing/2010/main" val="0"/>
+                        </a:ext>
+                      </a:extLst>
+                    </a:blip>
+                    <a:srcRect/>
+                    <a:stretch>
+                      <a:fillRect/>
+                    </a:stretch>
+                  </pic:blipFill>
+                  <pic:spPr bwMode="auto">
+                    <a:xfrm>
+                      <a:off x="0" y="0"/>
+                      <a:ext cx="4539458" cy="2552880"/>
+                    </a:xfrm>
+                    <a:prstGeom prst="rect">
+                      <a:avLst/>
+                    </a:prstGeom>
+                    <a:noFill/>
+                    <a:ln>
+                      <a:noFill/>
+                    </a:ln>
+                  </pic:spPr>
+                </pic:pic>
+              </a:graphicData>
+            </a:graphic>
+          </wp:inline>
+        </w:drawing>
+      </w:r>
+    </w:p>
+    <w:p>
+      <w:pPr>
+        <w:pStyle w:val="Caption"/>
+        <w:jc w:val="center"/>
+        <w:rPr>
+          <w:rFonts w:asciiTheme="majorHAnsi" w:hAnsiTheme="majorHAnsi" w:cstheme="majorHAnsi"/>
+          <w:lang w:val="en-US"/>
+        </w:rPr>
+      </w:pPr>
+      <w:r>
+        <w:rPr>
+          <w:rFonts w:asciiTheme="majorHAnsi" w:hAnsiTheme="majorHAnsi" w:cstheme="majorHAnsi"/>
+        </w:rPr>
+        <w:t xml:space="preserve">Figure </w:t>
+      </w:r>
+      <w:r>
+        <w:rPr>
+          <w:rFonts w:asciiTheme="majorHAnsi" w:hAnsiTheme="majorHAnsi" w:cstheme="majorHAnsi"/>
+        </w:rPr>
+        <w:fldChar w:fldCharType="begin"/>
+      </w:r>
+      <w:r>
+        <w:rPr>
+          <w:rFonts w:asciiTheme="majorHAnsi" w:hAnsiTheme="majorHAnsi" w:cstheme="majorHAnsi"/>
+        </w:rPr>
+        <w:instrText xml:space="preserve"> SEQ Figure \* ARABIC </w:instrText>
+      </w:r>
+      <w:r>
+        <w:rPr>
+          <w:rFonts w:asciiTheme="majorHAnsi" w:hAnsiTheme="majorHAnsi" w:cstheme="majorHAnsi"/>
+        </w:rPr>
+        <w:fldChar w:fldCharType="separate"/>
+      </w:r>
+      <w:r>
+        <w:rPr>
+          <w:rFonts w:asciiTheme="majorHAnsi" w:hAnsiTheme="majorHAnsi" w:cstheme="majorHAnsi"/>
+          <w:noProof/>
+        </w:rPr>
+        <w:t>7</w:t>
+      </w:r>
+      <w:r>
+        <w:rPr>
+          <w:rFonts w:asciiTheme="majorHAnsi" w:hAnsiTheme="majorHAnsi" w:cstheme="majorHAnsi"/>
+        </w:rPr>
+        <w:fldChar w:fldCharType="end"/>
+      </w:r>
+      <w:r>
+        <w:rPr>
+          <w:rFonts w:asciiTheme="majorHAnsi" w:hAnsiTheme="majorHAnsi" w:cstheme="majorHAnsi"/>
+        </w:rPr>
+        <w:t xml:space="preserve"> DB Providers &amp; DB Types Read Time for Related Nodes (ArangoDB 2018)</w:t>
+      </w:r>
+    </w:p>
+    <w:p>
+      <w:pPr>
+        <w:rPr>
+          <w:rFonts w:asciiTheme="majorHAnsi" w:hAnsiTheme="majorHAnsi" w:cstheme="majorHAnsi"/>
+          <w:lang w:val="en-US"/>
+        </w:rPr>
+      </w:pPr>
+    </w:p>
+    <w:p>
+      <w:pPr>
+        <w:rPr>
+          <w:rFonts w:asciiTheme="majorHAnsi" w:hAnsiTheme="majorHAnsi" w:cstheme="majorHAnsi"/>
+          <w:lang w:val="en-US"/>
+        </w:rPr>
+      </w:pPr>
+      <w:r>
+        <w:rPr>
+          <w:rFonts w:asciiTheme="majorHAnsi" w:hAnsiTheme="majorHAnsi" w:cstheme="majorHAnsi"/>
+          <w:lang w:val="en-US"/>
+        </w:rPr>
+        <w:t xml:space="preserve">Different from other databases, KVDs excel in speed and scalability, yet lack query versatility. </w:t>
+      </w:r>
+    </w:p>
+    <w:p>
+      <w:pPr>
+        <w:rPr>
+          <w:rFonts w:asciiTheme="majorHAnsi" w:hAnsiTheme="majorHAnsi" w:cstheme="majorHAnsi"/>
+        </w:rPr>
+      </w:pPr>
+    </w:p>
+    <w:p>
+      <w:pPr>
+        <w:pStyle w:val="Heading3"/>
         <w:rPr>
           <w:rFonts w:cstheme="majorHAnsi"/>
           <w:u w:val="single"/>
           <w:lang w:val="en-US"/>
         </w:rPr>
       </w:pPr>
-      <w:bookmarkStart w:id="7" w:name="_Toc141821726"/>
       <w:r>
         <w:rPr>
           <w:rFonts w:cstheme="majorHAnsi"/>
           <w:u w:val="single"/>
           <w:lang w:val="en-US"/>
         </w:rPr>
-        <w:t>Appendices</w:t>
-      </w:r>
-      <w:bookmarkEnd w:id="7"/>
-    </w:p>
-    <w:p>
-      <w:pPr>
-        <w:rPr>
-          <w:rFonts w:asciiTheme="majorHAnsi" w:hAnsiTheme="majorHAnsi" w:cstheme="majorHAnsi"/>
-          <w:lang w:val="en-US"/>
-        </w:rPr>
-      </w:pPr>
-    </w:p>
-    <w:p>
-      <w:pPr>
-        <w:pStyle w:val="Heading2"/>
+        <w:t>Graph Database</w:t>
+      </w:r>
+    </w:p>
+    <w:p>
+      <w:pPr>
+        <w:rPr>
+          <w:rFonts w:asciiTheme="majorHAnsi" w:hAnsiTheme="majorHAnsi" w:cstheme="majorHAnsi"/>
+          <w:lang w:val="en-US"/>
+        </w:rPr>
+      </w:pPr>
+    </w:p>
+    <w:p>
+      <w:pPr>
+        <w:rPr>
+          <w:rFonts w:asciiTheme="majorHAnsi" w:hAnsiTheme="majorHAnsi" w:cstheme="majorHAnsi"/>
+          <w:lang w:val="en-US"/>
+        </w:rPr>
+      </w:pPr>
+      <w:r>
+        <w:rPr>
+          <w:rFonts w:asciiTheme="majorHAnsi" w:hAnsiTheme="majorHAnsi" w:cstheme="majorHAnsi"/>
+          <w:lang w:val="en-US"/>
+        </w:rPr>
+        <w:t xml:space="preserve">Employing graph </w:t>
+      </w:r>
+      <w:r>
+        <w:rPr>
+          <w:rFonts w:asciiTheme="majorHAnsi" w:hAnsiTheme="majorHAnsi" w:cstheme="majorHAnsi"/>
+          <w:lang w:val="en-US"/>
+        </w:rPr>
+        <w:t>theory</w:t>
+      </w:r>
+      <w:r>
+        <w:rPr>
+          <w:rStyle w:val="EndnoteReference"/>
+          <w:rFonts w:asciiTheme="majorHAnsi" w:hAnsiTheme="majorHAnsi" w:cstheme="majorHAnsi"/>
+          <w:lang w:val="en-US"/>
+        </w:rPr>
+        <w:endnoteReference w:id="10"/>
+      </w:r>
+      <w:r>
+        <w:rPr>
+          <w:rFonts w:asciiTheme="majorHAnsi" w:hAnsiTheme="majorHAnsi" w:cstheme="majorHAnsi"/>
+          <w:lang w:val="en-US"/>
+        </w:rPr>
+        <w:t xml:space="preserve"> </w:t>
+      </w:r>
+      <w:r>
+        <w:rPr>
+          <w:rFonts w:asciiTheme="majorHAnsi" w:hAnsiTheme="majorHAnsi" w:cstheme="majorHAnsi"/>
+          <w:lang w:val="en-US"/>
+        </w:rPr>
+        <w:t xml:space="preserve">to store, </w:t>
+      </w:r>
+      <w:r>
+        <w:rPr>
+          <w:rFonts w:asciiTheme="majorHAnsi" w:hAnsiTheme="majorHAnsi" w:cstheme="majorHAnsi"/>
+          <w:lang w:val="en-US"/>
+        </w:rPr>
+        <w:t>map,</w:t>
+      </w:r>
+      <w:r>
+        <w:rPr>
+          <w:rFonts w:asciiTheme="majorHAnsi" w:hAnsiTheme="majorHAnsi" w:cstheme="majorHAnsi"/>
+          <w:lang w:val="en-US"/>
+        </w:rPr>
+        <w:t xml:space="preserve"> and query relationships</w:t>
+      </w:r>
+      <w:r>
+        <w:rPr>
+          <w:rFonts w:asciiTheme="majorHAnsi" w:hAnsiTheme="majorHAnsi" w:cstheme="majorHAnsi"/>
+          <w:lang w:val="en-US"/>
+        </w:rPr>
+        <w:t>, they’re advantageous for</w:t>
+      </w:r>
+      <w:r>
+        <w:rPr>
+          <w:rFonts w:asciiTheme="majorHAnsi" w:hAnsiTheme="majorHAnsi" w:cstheme="majorHAnsi"/>
+          <w:lang w:val="en-US"/>
+        </w:rPr>
+        <w:t xml:space="preserve"> </w:t>
+      </w:r>
+      <w:r>
+        <w:rPr>
+          <w:rFonts w:asciiTheme="majorHAnsi" w:hAnsiTheme="majorHAnsi" w:cstheme="majorHAnsi"/>
+          <w:lang w:val="en-US"/>
+        </w:rPr>
+        <w:t>interconnected relationships, making them</w:t>
+      </w:r>
+      <w:r>
+        <w:rPr>
+          <w:rFonts w:asciiTheme="majorHAnsi" w:hAnsiTheme="majorHAnsi" w:cstheme="majorHAnsi"/>
+          <w:lang w:val="en-US"/>
+        </w:rPr>
+        <w:t xml:space="preserve"> ideal for recommendation engines</w:t>
+      </w:r>
+      <w:r>
+        <w:rPr>
+          <w:rStyle w:val="EndnoteReference"/>
+          <w:rFonts w:asciiTheme="majorHAnsi" w:hAnsiTheme="majorHAnsi" w:cstheme="majorHAnsi"/>
+          <w:lang w:val="en-US"/>
+        </w:rPr>
+        <w:endnoteReference w:id="11"/>
+      </w:r>
+      <w:r>
+        <w:rPr>
+          <w:rFonts w:asciiTheme="majorHAnsi" w:hAnsiTheme="majorHAnsi" w:cstheme="majorHAnsi"/>
+          <w:lang w:val="en-US"/>
+        </w:rPr>
+        <w:t xml:space="preserve">, </w:t>
+      </w:r>
+      <w:r>
+        <w:rPr>
+          <w:rFonts w:asciiTheme="majorHAnsi" w:hAnsiTheme="majorHAnsi" w:cstheme="majorHAnsi"/>
+          <w:lang w:val="en-US"/>
+        </w:rPr>
+        <w:t xml:space="preserve">advanced analytics </w:t>
+      </w:r>
+      <w:r>
+        <w:rPr>
+          <w:rFonts w:asciiTheme="majorHAnsi" w:hAnsiTheme="majorHAnsi" w:cstheme="majorHAnsi"/>
+          <w:lang w:val="en-US"/>
+        </w:rPr>
+        <w:t>(Neo4J, n.d.)</w:t>
+      </w:r>
+      <w:r>
+        <w:rPr>
+          <w:rFonts w:asciiTheme="majorHAnsi" w:hAnsiTheme="majorHAnsi" w:cstheme="majorHAnsi"/>
+          <w:lang w:val="en-US"/>
+        </w:rPr>
+        <w:t xml:space="preserve"> a</w:t>
+      </w:r>
+      <w:r>
+        <w:rPr>
+          <w:rFonts w:asciiTheme="majorHAnsi" w:hAnsiTheme="majorHAnsi" w:cstheme="majorHAnsi"/>
+          <w:lang w:val="en-US"/>
+        </w:rPr>
+        <w:t>nd fraud detection</w:t>
+      </w:r>
+      <w:r>
+        <w:rPr>
+          <w:rFonts w:asciiTheme="majorHAnsi" w:hAnsiTheme="majorHAnsi" w:cstheme="majorHAnsi"/>
+          <w:lang w:val="en-US"/>
+        </w:rPr>
+        <w:t>.</w:t>
+      </w:r>
+    </w:p>
+    <w:p>
+      <w:pPr>
+        <w:keepNext/>
+        <w:jc w:val="center"/>
+        <w:rPr>
+          <w:rFonts w:asciiTheme="majorHAnsi" w:hAnsiTheme="majorHAnsi" w:cstheme="majorHAnsi"/>
+        </w:rPr>
+      </w:pPr>
+      <w:r>
+        <w:rPr>
+          <w:rFonts w:asciiTheme="majorHAnsi" w:hAnsiTheme="majorHAnsi" w:cstheme="majorHAnsi"/>
+          <w:noProof/>
+        </w:rPr>
+        <w:drawing>
+          <wp:inline distT="0" distB="0" distL="0" distR="0" wp14:anchorId="5EA4F897" wp14:editId="17B49CDB">
+            <wp:extent cx="4420857" cy="2812872"/>
+            <wp:effectExtent l="0" t="0" r="0" b="6985"/>
+            <wp:docPr id="247904642" name="Picture 3" descr="A diagram of a person&#10;&#10;Description automatically generated"/>
+            <wp:cNvGraphicFramePr>
+              <a:graphicFrameLocks xmlns:a="http://schemas.openxmlformats.org/drawingml/2006/main" noChangeAspect="1"/>
+            </wp:cNvGraphicFramePr>
+            <a:graphic xmlns:a="http://schemas.openxmlformats.org/drawingml/2006/main">
+              <a:graphicData uri="http://schemas.openxmlformats.org/drawingml/2006/picture">
+                <pic:pic xmlns:pic="http://schemas.openxmlformats.org/drawingml/2006/picture">
+                  <pic:nvPicPr>
+                    <pic:cNvPr id="247904642" name="Picture 3" descr="A diagram of a person&#10;&#10;Description automatically generated"/>
+                    <pic:cNvPicPr>
+                      <a:picLocks noChangeAspect="1" noChangeArrowheads="1"/>
+                    </pic:cNvPicPr>
+                  </pic:nvPicPr>
+                  <pic:blipFill>
+                    <a:blip r:embed="rId15">
+                      <a:extLst>
+                        <a:ext uri="{28A0092B-C50C-407E-A947-70E740481C1C}">
+                          <a14:useLocalDpi xmlns:a14="http://schemas.microsoft.com/office/drawing/2010/main" val="0"/>
+                        </a:ext>
+                      </a:extLst>
+                    </a:blip>
+                    <a:srcRect/>
+                    <a:stretch>
+                      <a:fillRect/>
+                    </a:stretch>
+                  </pic:blipFill>
+                  <pic:spPr bwMode="auto">
+                    <a:xfrm>
+                      <a:off x="0" y="0"/>
+                      <a:ext cx="4426970" cy="2816762"/>
+                    </a:xfrm>
+                    <a:prstGeom prst="rect">
+                      <a:avLst/>
+                    </a:prstGeom>
+                    <a:noFill/>
+                    <a:ln>
+                      <a:noFill/>
+                    </a:ln>
+                  </pic:spPr>
+                </pic:pic>
+              </a:graphicData>
+            </a:graphic>
+          </wp:inline>
+        </w:drawing>
+      </w:r>
+    </w:p>
+    <w:p>
+      <w:pPr>
+        <w:pStyle w:val="Caption"/>
+        <w:jc w:val="center"/>
+        <w:rPr>
+          <w:rFonts w:asciiTheme="majorHAnsi" w:hAnsiTheme="majorHAnsi" w:cstheme="majorHAnsi"/>
+          <w:lang w:val="en-US"/>
+        </w:rPr>
+      </w:pPr>
+      <w:r>
+        <w:rPr>
+          <w:rFonts w:asciiTheme="majorHAnsi" w:hAnsiTheme="majorHAnsi" w:cstheme="majorHAnsi"/>
+        </w:rPr>
+        <w:t xml:space="preserve">Figure </w:t>
+      </w:r>
+      <w:r>
+        <w:rPr>
+          <w:rFonts w:asciiTheme="majorHAnsi" w:hAnsiTheme="majorHAnsi" w:cstheme="majorHAnsi"/>
+        </w:rPr>
+        <w:fldChar w:fldCharType="begin"/>
+      </w:r>
+      <w:r>
+        <w:rPr>
+          <w:rFonts w:asciiTheme="majorHAnsi" w:hAnsiTheme="majorHAnsi" w:cstheme="majorHAnsi"/>
+        </w:rPr>
+        <w:instrText xml:space="preserve"> SEQ Figure \* ARABIC </w:instrText>
+      </w:r>
+      <w:r>
+        <w:rPr>
+          <w:rFonts w:asciiTheme="majorHAnsi" w:hAnsiTheme="majorHAnsi" w:cstheme="majorHAnsi"/>
+        </w:rPr>
+        <w:fldChar w:fldCharType="separate"/>
+      </w:r>
+      <w:r>
+        <w:rPr>
+          <w:rFonts w:asciiTheme="majorHAnsi" w:hAnsiTheme="majorHAnsi" w:cstheme="majorHAnsi"/>
+          <w:noProof/>
+        </w:rPr>
+        <w:t>8</w:t>
+      </w:r>
+      <w:r>
+        <w:rPr>
+          <w:rFonts w:asciiTheme="majorHAnsi" w:hAnsiTheme="majorHAnsi" w:cstheme="majorHAnsi"/>
+        </w:rPr>
+        <w:fldChar w:fldCharType="end"/>
+      </w:r>
+      <w:r>
+        <w:rPr>
+          <w:rFonts w:asciiTheme="majorHAnsi" w:hAnsiTheme="majorHAnsi" w:cstheme="majorHAnsi"/>
+        </w:rPr>
+        <w:t xml:space="preserve"> A simple Graph schema example (Morgante 2020)</w:t>
+      </w:r>
+    </w:p>
+    <w:p>
+      <w:pPr>
+        <w:rPr>
+          <w:rFonts w:asciiTheme="majorHAnsi" w:hAnsiTheme="majorHAnsi" w:cstheme="majorHAnsi"/>
+          <w:lang w:val="en-US"/>
+        </w:rPr>
+      </w:pPr>
+      <w:r>
+        <w:rPr>
+          <w:rFonts w:asciiTheme="majorHAnsi" w:hAnsiTheme="majorHAnsi" w:cstheme="majorHAnsi"/>
+          <w:lang w:val="en-US"/>
+        </w:rPr>
+        <w:t>They’re unique in NoSQL realm for their relational nature, but struggle with scalability and require complex data modelling.</w:t>
+      </w:r>
+      <w:r>
+        <w:rPr>
+          <w:rFonts w:asciiTheme="majorHAnsi" w:hAnsiTheme="majorHAnsi" w:cstheme="majorHAnsi"/>
+          <w:lang w:val="en-US"/>
+        </w:rPr>
+        <w:t xml:space="preserve"> </w:t>
+      </w:r>
+    </w:p>
+    <w:p>
+      <w:pPr>
+        <w:rPr>
+          <w:rFonts w:asciiTheme="majorHAnsi" w:hAnsiTheme="majorHAnsi" w:cstheme="majorHAnsi"/>
+          <w:lang w:val="en-US"/>
+        </w:rPr>
+      </w:pPr>
+    </w:p>
+    <w:p>
+      <w:pPr>
+        <w:pStyle w:val="Heading3"/>
         <w:rPr>
           <w:rFonts w:cstheme="majorHAnsi"/>
           <w:u w:val="single"/>
-        </w:rPr>
-      </w:pPr>
-      <w:bookmarkStart w:id="8" w:name="_Toc141821727"/>
+          <w:lang w:val="en-US"/>
+        </w:rPr>
+      </w:pPr>
       <w:r>
         <w:rPr>
           <w:rFonts w:cstheme="majorHAnsi"/>
           <w:u w:val="single"/>
-        </w:rPr>
-        <w:t>Appendix A:</w:t>
-      </w:r>
-      <w:bookmarkEnd w:id="8"/>
-    </w:p>
-    <w:p>
-      <w:pPr>
-        <w:rPr>
-          <w:rFonts w:asciiTheme="majorHAnsi" w:hAnsiTheme="majorHAnsi" w:cstheme="majorHAnsi"/>
-          <w:lang w:val="en-US"/>
-        </w:rPr>
-      </w:pPr>
-    </w:p>
-    <w:p>
-      <w:pPr>
-        <w:pStyle w:val="Heading3"/>
-        <w:rPr>
-          <w:rFonts w:cstheme="majorHAnsi"/>
-          <w:lang w:val="en-US"/>
-        </w:rPr>
-      </w:pPr>
-      <w:bookmarkStart w:id="9" w:name="_Toc141821728"/>
-      <w:r>
-        <w:rPr>
-          <w:rFonts w:cstheme="majorHAnsi"/>
-          <w:lang w:val="en-US"/>
-        </w:rPr>
-        <w:t xml:space="preserve">Figure </w:t>
-      </w:r>
-      <w:r>
-        <w:rPr>
-          <w:rFonts w:cstheme="majorHAnsi"/>
-          <w:lang w:val="en-US"/>
-        </w:rPr>
-        <w:t>1</w:t>
-      </w:r>
-      <w:r>
-        <w:rPr>
-          <w:rFonts w:cstheme="majorHAnsi"/>
-          <w:lang w:val="en-US"/>
-        </w:rPr>
-        <w:t xml:space="preserve"> – RDBMS Table</w:t>
-      </w:r>
-      <w:bookmarkEnd w:id="9"/>
-    </w:p>
-    <w:p>
-      <w:pPr>
-        <w:rPr>
-          <w:rFonts w:asciiTheme="majorHAnsi" w:hAnsiTheme="majorHAnsi" w:cstheme="majorHAnsi"/>
-          <w:lang w:val="en-US"/>
-        </w:rPr>
-      </w:pPr>
-    </w:p>
-    <w:p>
-      <w:pPr>
-        <w:rPr>
-          <w:rFonts w:asciiTheme="majorHAnsi" w:hAnsiTheme="majorHAnsi" w:cstheme="majorHAnsi"/>
-          <w:lang w:val="en-US"/>
-        </w:rPr>
-      </w:pPr>
-      <w:r>
-        <w:rPr>
-          <w:rFonts w:asciiTheme="majorHAnsi" w:hAnsiTheme="majorHAnsi" w:cstheme="majorHAnsi"/>
-          <w:lang w:val="en-US"/>
-        </w:rPr>
-        <w:t>A simple representation of a table in a Relational Database Management System.</w:t>
-      </w:r>
-    </w:p>
-    <w:p>
-      <w:pPr>
-        <w:rPr>
-          <w:rFonts w:asciiTheme="majorHAnsi" w:hAnsiTheme="majorHAnsi" w:cstheme="majorHAnsi"/>
-          <w:lang w:val="en-US"/>
-        </w:rPr>
-      </w:pPr>
-      <w:r>
-        <w:rPr>
-          <w:rFonts w:asciiTheme="majorHAnsi" w:hAnsiTheme="majorHAnsi" w:cstheme="majorHAnsi"/>
-          <w:lang w:val="en-US"/>
-        </w:rPr>
-        <w:t>Adapted from “RDBMS Table Terminologies”, a blogpost by Wentz Wu. 8/07/2019.</w:t>
-      </w:r>
-    </w:p>
-    <w:p>
-      <w:pPr>
-        <w:rPr>
-          <w:rFonts w:asciiTheme="majorHAnsi" w:hAnsiTheme="majorHAnsi" w:cstheme="majorHAnsi"/>
-          <w:lang w:val="en-US"/>
-        </w:rPr>
-      </w:pPr>
-    </w:p>
-    <w:p>
-      <w:pPr>
-        <w:pStyle w:val="Heading3"/>
-        <w:rPr>
-          <w:rFonts w:cstheme="majorHAnsi"/>
-          <w:lang w:val="en-US"/>
-        </w:rPr>
-      </w:pPr>
-      <w:bookmarkStart w:id="10" w:name="_Toc141821729"/>
-      <w:r>
-        <w:rPr>
-          <w:rFonts w:cstheme="majorHAnsi"/>
-          <w:lang w:val="en-US"/>
-        </w:rPr>
-        <w:t xml:space="preserve">Figure </w:t>
-      </w:r>
-      <w:r>
-        <w:rPr>
-          <w:rFonts w:cstheme="majorHAnsi"/>
-          <w:lang w:val="en-US"/>
-        </w:rPr>
-        <w:t>2</w:t>
-      </w:r>
-      <w:r>
-        <w:rPr>
-          <w:rFonts w:cstheme="majorHAnsi"/>
-          <w:lang w:val="en-US"/>
-        </w:rPr>
-        <w:t xml:space="preserve"> – Stack Overflow Database Environments Survey</w:t>
-      </w:r>
-      <w:r>
-        <w:rPr>
-          <w:rFonts w:cstheme="majorHAnsi"/>
-          <w:lang w:val="en-US"/>
-        </w:rPr>
-        <w:t>:</w:t>
-      </w:r>
-      <w:bookmarkEnd w:id="10"/>
-    </w:p>
-    <w:p>
-      <w:pPr>
-        <w:rPr>
-          <w:rFonts w:asciiTheme="majorHAnsi" w:hAnsiTheme="majorHAnsi" w:cstheme="majorHAnsi"/>
-          <w:lang w:val="en-US"/>
-        </w:rPr>
-      </w:pPr>
-    </w:p>
-    <w:p>
-      <w:pPr>
-        <w:rPr>
-          <w:rFonts w:asciiTheme="majorHAnsi" w:hAnsiTheme="majorHAnsi" w:cstheme="majorHAnsi"/>
-          <w:lang w:val="en-US"/>
-        </w:rPr>
-      </w:pPr>
-      <w:r>
-        <w:rPr>
-          <w:rFonts w:asciiTheme="majorHAnsi" w:hAnsiTheme="majorHAnsi" w:cstheme="majorHAnsi"/>
-          <w:lang w:val="en-US"/>
-        </w:rPr>
-        <w:t>A chart displaying database environments used by professional developers (60,369 respondents). Answers are multiple choice to encapsulate total usage rather than the greatest usage of a specific vender.</w:t>
-      </w:r>
-    </w:p>
-    <w:p>
-      <w:pPr>
-        <w:rPr>
-          <w:rFonts w:asciiTheme="majorHAnsi" w:hAnsiTheme="majorHAnsi" w:cstheme="majorHAnsi"/>
-          <w:lang w:val="en-US"/>
-        </w:rPr>
-      </w:pPr>
-      <w:r>
-        <w:rPr>
-          <w:rFonts w:asciiTheme="majorHAnsi" w:hAnsiTheme="majorHAnsi" w:cstheme="majorHAnsi"/>
           <w:lang w:val="en-US"/>
         </w:rPr>
         <w:lastRenderedPageBreak/>
-        <w:t>Adapted from the 2023 Developer Survey by Stack Overflow.</w:t>
-      </w:r>
-    </w:p>
-    <w:p>
-      <w:pPr>
-        <w:rPr>
-          <w:rFonts w:asciiTheme="majorHAnsi" w:hAnsiTheme="majorHAnsi" w:cstheme="majorHAnsi"/>
-          <w:lang w:val="en-US"/>
-        </w:rPr>
-      </w:pPr>
-    </w:p>
-    <w:p>
-      <w:pPr>
-        <w:pStyle w:val="Heading3"/>
-        <w:rPr>
-          <w:rFonts w:cstheme="majorHAnsi"/>
-          <w:lang w:val="en-US"/>
-        </w:rPr>
-      </w:pPr>
-      <w:bookmarkStart w:id="11" w:name="_Toc141821730"/>
-      <w:r>
-        <w:rPr>
-          <w:rFonts w:cstheme="majorHAnsi"/>
-          <w:lang w:val="en-US"/>
-        </w:rPr>
-        <w:t xml:space="preserve">Figure </w:t>
-      </w:r>
-      <w:r>
-        <w:rPr>
-          <w:rFonts w:cstheme="majorHAnsi"/>
-          <w:lang w:val="en-US"/>
-        </w:rPr>
-        <w:t>3</w:t>
-      </w:r>
-      <w:r>
-        <w:rPr>
-          <w:rFonts w:cstheme="majorHAnsi"/>
-          <w:lang w:val="en-US"/>
-        </w:rPr>
-        <w:t xml:space="preserve"> – ACID Principles</w:t>
-      </w:r>
-      <w:r>
-        <w:rPr>
-          <w:rFonts w:cstheme="majorHAnsi"/>
-          <w:lang w:val="en-US"/>
-        </w:rPr>
-        <w:t>:</w:t>
-      </w:r>
-      <w:bookmarkEnd w:id="11"/>
-      <w:r>
-        <w:rPr>
-          <w:rFonts w:cstheme="majorHAnsi"/>
-          <w:lang w:val="en-US"/>
-        </w:rPr>
-        <w:t xml:space="preserve"> </w:t>
-      </w:r>
-    </w:p>
-    <w:p>
-      <w:pPr>
-        <w:rPr>
-          <w:rFonts w:asciiTheme="majorHAnsi" w:hAnsiTheme="majorHAnsi" w:cstheme="majorHAnsi"/>
-          <w:lang w:val="en-US"/>
-        </w:rPr>
-      </w:pPr>
-    </w:p>
-    <w:p>
-      <w:pPr>
-        <w:rPr>
-          <w:rFonts w:asciiTheme="majorHAnsi" w:hAnsiTheme="majorHAnsi" w:cstheme="majorHAnsi"/>
-          <w:lang w:val="en-US"/>
-        </w:rPr>
-      </w:pPr>
-      <w:r>
-        <w:rPr>
-          <w:rFonts w:asciiTheme="majorHAnsi" w:hAnsiTheme="majorHAnsi" w:cstheme="majorHAnsi"/>
-          <w:lang w:val="en-US"/>
-        </w:rPr>
-        <w:t>A graphic showing an overview of the ACID Principles and their definitions.</w:t>
-      </w:r>
-    </w:p>
-    <w:p>
-      <w:pPr>
-        <w:rPr>
-          <w:rFonts w:asciiTheme="majorHAnsi" w:hAnsiTheme="majorHAnsi" w:cstheme="majorHAnsi"/>
-          <w:lang w:val="en-US"/>
-        </w:rPr>
-      </w:pPr>
-      <w:r>
-        <w:rPr>
-          <w:rFonts w:asciiTheme="majorHAnsi" w:hAnsiTheme="majorHAnsi" w:cstheme="majorHAnsi"/>
-          <w:lang w:val="en-US"/>
-        </w:rPr>
-        <w:t>Adapted from an independent blogpost by Dave Pinal. 9/12/2007.</w:t>
-      </w:r>
-    </w:p>
-    <w:p>
-      <w:pPr>
-        <w:rPr>
-          <w:rFonts w:asciiTheme="majorHAnsi" w:hAnsiTheme="majorHAnsi" w:cstheme="majorHAnsi"/>
-          <w:lang w:val="en-US"/>
-        </w:rPr>
-      </w:pPr>
-    </w:p>
-    <w:p>
-      <w:pPr>
-        <w:pStyle w:val="Heading3"/>
-        <w:rPr>
-          <w:rFonts w:cstheme="majorHAnsi"/>
-          <w:lang w:val="en-US"/>
-        </w:rPr>
-      </w:pPr>
-      <w:bookmarkStart w:id="12" w:name="_Toc141821731"/>
-      <w:r>
-        <w:rPr>
-          <w:rFonts w:cstheme="majorHAnsi"/>
-          <w:lang w:val="en-US"/>
-        </w:rPr>
-        <w:t>Figure 4 – Hierarchical Data Tree</w:t>
-      </w:r>
-      <w:bookmarkEnd w:id="12"/>
-    </w:p>
-    <w:p>
-      <w:pPr>
-        <w:rPr>
-          <w:rFonts w:asciiTheme="majorHAnsi" w:hAnsiTheme="majorHAnsi" w:cstheme="majorHAnsi"/>
-          <w:lang w:val="en-US"/>
-        </w:rPr>
-      </w:pPr>
-    </w:p>
-    <w:p>
-      <w:pPr>
-        <w:rPr>
-          <w:rFonts w:asciiTheme="majorHAnsi" w:hAnsiTheme="majorHAnsi" w:cstheme="majorHAnsi"/>
-          <w:lang w:val="en-US"/>
-        </w:rPr>
-      </w:pPr>
-      <w:r>
-        <w:rPr>
-          <w:rFonts w:asciiTheme="majorHAnsi" w:hAnsiTheme="majorHAnsi" w:cstheme="majorHAnsi"/>
-          <w:lang w:val="en-US"/>
-        </w:rPr>
-        <w:t>A simple graphic showing the tree-like structure of hierarchical databases.</w:t>
-      </w:r>
-    </w:p>
-    <w:p>
-      <w:pPr>
-        <w:rPr>
-          <w:rFonts w:asciiTheme="majorHAnsi" w:hAnsiTheme="majorHAnsi" w:cstheme="majorHAnsi"/>
-          <w:lang w:val="en-US"/>
-        </w:rPr>
-      </w:pPr>
-      <w:r>
-        <w:rPr>
-          <w:rFonts w:asciiTheme="majorHAnsi" w:hAnsiTheme="majorHAnsi" w:cstheme="majorHAnsi"/>
-          <w:lang w:val="en-US"/>
-        </w:rPr>
-        <w:t>Adapted from an article from MariaDB. 06/06/2015.</w:t>
-      </w:r>
-    </w:p>
-    <w:p>
-      <w:pPr>
-        <w:rPr>
-          <w:rFonts w:asciiTheme="majorHAnsi" w:hAnsiTheme="majorHAnsi" w:cstheme="majorHAnsi"/>
-          <w:lang w:val="en-US"/>
-        </w:rPr>
-      </w:pPr>
-    </w:p>
-    <w:p>
-      <w:pPr>
-        <w:pStyle w:val="Heading3"/>
-        <w:rPr>
-          <w:rFonts w:cstheme="majorHAnsi"/>
-          <w:lang w:val="en-US"/>
-        </w:rPr>
-      </w:pPr>
-      <w:r>
-        <w:rPr>
-          <w:rFonts w:cstheme="majorHAnsi"/>
-          <w:lang w:val="en-US"/>
-        </w:rPr>
-        <w:t>Figure 5 – Document Model Example</w:t>
-      </w:r>
-    </w:p>
-    <w:p>
-      <w:pPr>
-        <w:rPr>
-          <w:rFonts w:asciiTheme="majorHAnsi" w:hAnsiTheme="majorHAnsi" w:cstheme="majorHAnsi"/>
-          <w:lang w:val="en-US"/>
-        </w:rPr>
-      </w:pPr>
-    </w:p>
-    <w:p>
-      <w:pPr>
-        <w:rPr>
-          <w:rFonts w:asciiTheme="majorHAnsi" w:hAnsiTheme="majorHAnsi" w:cstheme="majorHAnsi"/>
-          <w:lang w:val="en-US"/>
-        </w:rPr>
-      </w:pPr>
-      <w:r>
-        <w:rPr>
-          <w:rFonts w:asciiTheme="majorHAnsi" w:hAnsiTheme="majorHAnsi" w:cstheme="majorHAnsi"/>
-          <w:lang w:val="en-US"/>
-        </w:rPr>
-        <w:t xml:space="preserve">An image that represents a collection of documents within a document database. Records can contain different data </w:t>
-      </w:r>
-      <w:r>
-        <w:rPr>
-          <w:rFonts w:asciiTheme="majorHAnsi" w:hAnsiTheme="majorHAnsi" w:cstheme="majorHAnsi"/>
-          <w:lang w:val="en-US"/>
-        </w:rPr>
-        <w:t>if</w:t>
-      </w:r>
-      <w:r>
-        <w:rPr>
-          <w:rFonts w:asciiTheme="majorHAnsi" w:hAnsiTheme="majorHAnsi" w:cstheme="majorHAnsi"/>
-          <w:lang w:val="en-US"/>
-        </w:rPr>
-        <w:t xml:space="preserve"> the overall structure is adhered to.</w:t>
-      </w:r>
-    </w:p>
-    <w:p>
-      <w:pPr>
-        <w:rPr>
-          <w:rFonts w:asciiTheme="majorHAnsi" w:hAnsiTheme="majorHAnsi" w:cstheme="majorHAnsi"/>
-          <w:lang w:val="en-US"/>
-        </w:rPr>
-      </w:pPr>
-      <w:r>
-        <w:rPr>
-          <w:rFonts w:asciiTheme="majorHAnsi" w:hAnsiTheme="majorHAnsi" w:cstheme="majorHAnsi"/>
-          <w:lang w:val="en-US"/>
-        </w:rPr>
-        <w:t>Adapted from an article from Akshay Pore, 16/2/2018.</w:t>
-      </w:r>
-    </w:p>
-    <w:p>
-      <w:pPr>
-        <w:rPr>
-          <w:rFonts w:asciiTheme="majorHAnsi" w:hAnsiTheme="majorHAnsi" w:cstheme="majorHAnsi"/>
-          <w:lang w:val="en-US"/>
-        </w:rPr>
-      </w:pPr>
-    </w:p>
-    <w:p>
-      <w:pPr>
-        <w:pStyle w:val="Heading3"/>
-        <w:rPr>
-          <w:lang w:val="en-US"/>
-        </w:rPr>
-      </w:pPr>
-      <w:r>
-        <w:rPr>
-          <w:lang w:val="en-US"/>
-        </w:rPr>
-        <w:t>Figure 6 – Key-Value Database Example</w:t>
-      </w:r>
-    </w:p>
-    <w:p>
-      <w:pPr>
-        <w:rPr>
-          <w:lang w:val="en-US"/>
-        </w:rPr>
-      </w:pPr>
-    </w:p>
-    <w:p>
-      <w:pPr>
-        <w:rPr>
-          <w:lang w:val="en-US"/>
-        </w:rPr>
-      </w:pPr>
-      <w:r>
-        <w:rPr>
-          <w:lang w:val="en-US"/>
-        </w:rPr>
-        <w:t>An image that shows a human readable example of a Key-Value data store. Using a Name as a Key &amp; a phone number as a Value</w:t>
-      </w:r>
-    </w:p>
-    <w:p>
-      <w:pPr>
-        <w:rPr>
-          <w:lang w:val="en-US"/>
-        </w:rPr>
-      </w:pPr>
-      <w:r>
-        <w:rPr>
-          <w:lang w:val="en-US"/>
-        </w:rPr>
-        <w:t xml:space="preserve">Adapted from an article by Redis DB, </w:t>
-      </w:r>
-      <w:r>
-        <w:rPr>
-          <w:lang w:val="en-US"/>
-        </w:rPr>
-        <w:t>06/07/</w:t>
-      </w:r>
-      <w:r>
-        <w:rPr>
-          <w:lang w:val="en-US"/>
-        </w:rPr>
-        <w:t>2023.</w:t>
-      </w:r>
-    </w:p>
-    <w:p>
-      <w:pPr>
-        <w:rPr>
-          <w:rFonts w:asciiTheme="majorHAnsi" w:hAnsiTheme="majorHAnsi" w:cstheme="majorHAnsi"/>
-          <w:lang w:val="en-US"/>
-        </w:rPr>
-      </w:pPr>
-    </w:p>
-    <w:p>
-      <w:pPr>
-        <w:pStyle w:val="Heading2"/>
+        <w:t>Wide-Column</w:t>
+      </w:r>
+      <w:r>
         <w:rPr>
           <w:rFonts w:cstheme="majorHAnsi"/>
           <w:u w:val="single"/>
           <w:lang w:val="en-US"/>
         </w:rPr>
-      </w:pPr>
-      <w:bookmarkStart w:id="13" w:name="_Toc141821732"/>
-      <w:r>
+        <w:t xml:space="preserve"> Database</w:t>
+      </w:r>
+    </w:p>
+    <w:p>
+      <w:pPr>
+        <w:rPr>
+          <w:rFonts w:asciiTheme="majorHAnsi" w:hAnsiTheme="majorHAnsi" w:cstheme="majorHAnsi"/>
+          <w:lang w:val="en-US"/>
+        </w:rPr>
+      </w:pPr>
+      <w:r>
+        <w:rPr>
+          <w:rFonts w:asciiTheme="majorHAnsi" w:hAnsiTheme="majorHAnsi" w:cstheme="majorHAnsi"/>
+          <w:lang w:val="en-US"/>
+        </w:rPr>
+        <w:t xml:space="preserve"> </w:t>
+      </w:r>
+    </w:p>
+    <w:p>
+      <w:pPr>
+        <w:rPr>
+          <w:rFonts w:asciiTheme="majorHAnsi" w:hAnsiTheme="majorHAnsi" w:cstheme="majorHAnsi"/>
+          <w:lang w:val="en-US"/>
+        </w:rPr>
+      </w:pPr>
+      <w:r>
+        <w:rPr>
+          <w:rFonts w:asciiTheme="majorHAnsi" w:hAnsiTheme="majorHAnsi" w:cstheme="majorHAnsi"/>
+          <w:lang w:val="en-US"/>
+        </w:rPr>
+        <w:t>Excellent</w:t>
+      </w:r>
+      <w:r>
+        <w:rPr>
+          <w:rFonts w:asciiTheme="majorHAnsi" w:hAnsiTheme="majorHAnsi" w:cstheme="majorHAnsi"/>
+          <w:lang w:val="en-US"/>
+        </w:rPr>
+        <w:t xml:space="preserve"> for large datasets with simple querying requirements</w:t>
+      </w:r>
+      <w:r>
+        <w:rPr>
+          <w:rFonts w:asciiTheme="majorHAnsi" w:hAnsiTheme="majorHAnsi" w:cstheme="majorHAnsi"/>
+          <w:lang w:val="en-US"/>
+        </w:rPr>
+        <w:t xml:space="preserve">, favoring tables with </w:t>
+      </w:r>
+      <w:r>
+        <w:rPr>
+          <w:rFonts w:asciiTheme="majorHAnsi" w:hAnsiTheme="majorHAnsi" w:cstheme="majorHAnsi"/>
+          <w:lang w:val="en-US"/>
+        </w:rPr>
+        <w:t>numerous, varying</w:t>
+      </w:r>
+      <w:r>
+        <w:rPr>
+          <w:rFonts w:asciiTheme="majorHAnsi" w:hAnsiTheme="majorHAnsi" w:cstheme="majorHAnsi"/>
+          <w:lang w:val="en-US"/>
+        </w:rPr>
+        <w:t xml:space="preserve"> c</w:t>
+      </w:r>
+      <w:r>
+        <w:rPr>
+          <w:rFonts w:asciiTheme="majorHAnsi" w:hAnsiTheme="majorHAnsi" w:cstheme="majorHAnsi"/>
+          <w:lang w:val="en-US"/>
+        </w:rPr>
+        <w:t>o</w:t>
+      </w:r>
+      <w:r>
+        <w:rPr>
+          <w:rFonts w:asciiTheme="majorHAnsi" w:hAnsiTheme="majorHAnsi" w:cstheme="majorHAnsi"/>
+          <w:lang w:val="en-US"/>
+        </w:rPr>
+        <w:t>lumn</w:t>
+      </w:r>
+      <w:r>
+        <w:rPr>
+          <w:rFonts w:asciiTheme="majorHAnsi" w:hAnsiTheme="majorHAnsi" w:cstheme="majorHAnsi"/>
+          <w:lang w:val="en-US"/>
+        </w:rPr>
+        <w:t xml:space="preserve"> structures (Hoffer, 2019) </w:t>
+      </w:r>
+      <w:r>
+        <w:rPr>
+          <w:rFonts w:asciiTheme="majorHAnsi" w:hAnsiTheme="majorHAnsi" w:cstheme="majorHAnsi"/>
+          <w:lang w:val="en-US"/>
+        </w:rPr>
+        <w:t>over table-joins. However, they have a steep learning curve and may struggle with complex querying.</w:t>
+      </w:r>
+    </w:p>
+    <w:p>
+      <w:pPr>
+        <w:rPr>
+          <w:rFonts w:asciiTheme="majorHAnsi" w:hAnsiTheme="majorHAnsi" w:cstheme="majorHAnsi"/>
+          <w:lang w:val="en-US"/>
+        </w:rPr>
+      </w:pPr>
+    </w:p>
+    <w:p>
+      <w:pPr>
+        <w:keepNext/>
+        <w:jc w:val="center"/>
+        <w:rPr>
+          <w:rFonts w:asciiTheme="majorHAnsi" w:hAnsiTheme="majorHAnsi" w:cstheme="majorHAnsi"/>
+        </w:rPr>
+      </w:pPr>
+      <w:r>
+        <w:rPr>
+          <w:rFonts w:asciiTheme="majorHAnsi" w:hAnsiTheme="majorHAnsi" w:cstheme="majorHAnsi"/>
+          <w:noProof/>
+        </w:rPr>
+        <w:drawing>
+          <wp:inline distT="0" distB="0" distL="0" distR="0" wp14:anchorId="1B6E5E66" wp14:editId="238AEB2E">
+            <wp:extent cx="4743390" cy="2352776"/>
+            <wp:effectExtent l="0" t="0" r="635" b="0"/>
+            <wp:docPr id="1241680823" name="Picture 1" descr="A diagram of a personal information&#10;&#10;Description automatically generated"/>
+            <wp:cNvGraphicFramePr>
+              <a:graphicFrameLocks xmlns:a="http://schemas.openxmlformats.org/drawingml/2006/main" noChangeAspect="1"/>
+            </wp:cNvGraphicFramePr>
+            <a:graphic xmlns:a="http://schemas.openxmlformats.org/drawingml/2006/main">
+              <a:graphicData uri="http://schemas.openxmlformats.org/drawingml/2006/picture">
+                <pic:pic xmlns:pic="http://schemas.openxmlformats.org/drawingml/2006/picture">
+                  <pic:nvPicPr>
+                    <pic:cNvPr id="1241680823" name="Picture 1" descr="A diagram of a personal information&#10;&#10;Description automatically generated"/>
+                    <pic:cNvPicPr/>
+                  </pic:nvPicPr>
+                  <pic:blipFill>
+                    <a:blip r:embed="rId16"/>
+                    <a:stretch>
+                      <a:fillRect/>
+                    </a:stretch>
+                  </pic:blipFill>
+                  <pic:spPr>
+                    <a:xfrm>
+                      <a:off x="0" y="0"/>
+                      <a:ext cx="4767546" cy="2364758"/>
+                    </a:xfrm>
+                    <a:prstGeom prst="rect">
+                      <a:avLst/>
+                    </a:prstGeom>
+                  </pic:spPr>
+                </pic:pic>
+              </a:graphicData>
+            </a:graphic>
+          </wp:inline>
+        </w:drawing>
+      </w:r>
+    </w:p>
+    <w:p>
+      <w:pPr>
+        <w:pStyle w:val="Caption"/>
+        <w:jc w:val="center"/>
+        <w:rPr>
+          <w:rFonts w:asciiTheme="majorHAnsi" w:hAnsiTheme="majorHAnsi" w:cstheme="majorHAnsi"/>
+        </w:rPr>
+      </w:pPr>
+      <w:r>
+        <w:rPr>
+          <w:rFonts w:asciiTheme="majorHAnsi" w:hAnsiTheme="majorHAnsi" w:cstheme="majorHAnsi"/>
+        </w:rPr>
+        <w:t xml:space="preserve">Figure </w:t>
+      </w:r>
+      <w:r>
+        <w:rPr>
+          <w:rFonts w:asciiTheme="majorHAnsi" w:hAnsiTheme="majorHAnsi" w:cstheme="majorHAnsi"/>
+        </w:rPr>
+        <w:fldChar w:fldCharType="begin"/>
+      </w:r>
+      <w:r>
+        <w:rPr>
+          <w:rFonts w:asciiTheme="majorHAnsi" w:hAnsiTheme="majorHAnsi" w:cstheme="majorHAnsi"/>
+        </w:rPr>
+        <w:instrText xml:space="preserve"> SEQ Figure \* ARABIC </w:instrText>
+      </w:r>
+      <w:r>
+        <w:rPr>
+          <w:rFonts w:asciiTheme="majorHAnsi" w:hAnsiTheme="majorHAnsi" w:cstheme="majorHAnsi"/>
+        </w:rPr>
+        <w:fldChar w:fldCharType="separate"/>
+      </w:r>
+      <w:r>
+        <w:rPr>
+          <w:rFonts w:asciiTheme="majorHAnsi" w:hAnsiTheme="majorHAnsi" w:cstheme="majorHAnsi"/>
+          <w:noProof/>
+        </w:rPr>
+        <w:t>9</w:t>
+      </w:r>
+      <w:r>
+        <w:rPr>
+          <w:rFonts w:asciiTheme="majorHAnsi" w:hAnsiTheme="majorHAnsi" w:cstheme="majorHAnsi"/>
+        </w:rPr>
+        <w:fldChar w:fldCharType="end"/>
+      </w:r>
+      <w:r>
+        <w:rPr>
+          <w:rFonts w:asciiTheme="majorHAnsi" w:hAnsiTheme="majorHAnsi" w:cstheme="majorHAnsi"/>
+        </w:rPr>
+        <w:t xml:space="preserve"> A simple example of a Wide-Column Database</w:t>
+      </w:r>
+    </w:p>
+    <w:p>
+      <w:pPr>
+        <w:rPr>
+          <w:rFonts w:asciiTheme="majorHAnsi" w:hAnsiTheme="majorHAnsi" w:cstheme="majorHAnsi"/>
+          <w:lang w:val="en-US"/>
+        </w:rPr>
+      </w:pPr>
+      <w:r>
+        <w:rPr>
+          <w:rFonts w:asciiTheme="majorHAnsi" w:hAnsiTheme="majorHAnsi" w:cstheme="majorHAnsi"/>
+          <w:lang w:val="en-US"/>
+        </w:rPr>
+        <w:t xml:space="preserve"> </w:t>
+      </w:r>
+    </w:p>
+    <w:p>
+      <w:pPr>
+        <w:rPr>
+          <w:rFonts w:asciiTheme="majorHAnsi" w:hAnsiTheme="majorHAnsi" w:cstheme="majorHAnsi"/>
+          <w:lang w:val="en-US"/>
+        </w:rPr>
+      </w:pPr>
+      <w:r>
+        <w:rPr>
+          <w:rFonts w:asciiTheme="majorHAnsi" w:hAnsiTheme="majorHAnsi" w:cstheme="majorHAnsi"/>
+          <w:lang w:val="en-US"/>
+        </w:rPr>
+        <w:t xml:space="preserve">They’re often found in data-warehousing for analytics, aggregation </w:t>
+      </w:r>
+      <w:r>
+        <w:rPr>
+          <w:rStyle w:val="EndnoteReference"/>
+          <w:rFonts w:asciiTheme="majorHAnsi" w:hAnsiTheme="majorHAnsi" w:cstheme="majorHAnsi"/>
+          <w:lang w:val="en-US"/>
+        </w:rPr>
+        <w:endnoteReference w:id="12"/>
+      </w:r>
+      <w:r>
+        <w:rPr>
+          <w:rFonts w:asciiTheme="majorHAnsi" w:hAnsiTheme="majorHAnsi" w:cstheme="majorHAnsi"/>
+          <w:lang w:val="en-US"/>
+        </w:rPr>
+        <w:t xml:space="preserve">and </w:t>
+      </w:r>
+      <w:r>
+        <w:rPr>
+          <w:rFonts w:asciiTheme="majorHAnsi" w:hAnsiTheme="majorHAnsi" w:cstheme="majorHAnsi"/>
+          <w:lang w:val="en-US"/>
+        </w:rPr>
+        <w:t>data mining</w:t>
+      </w:r>
+      <w:r>
+        <w:rPr>
+          <w:rStyle w:val="EndnoteReference"/>
+          <w:rFonts w:asciiTheme="majorHAnsi" w:hAnsiTheme="majorHAnsi" w:cstheme="majorHAnsi"/>
+          <w:lang w:val="en-US"/>
+        </w:rPr>
+        <w:endnoteReference w:id="13"/>
+      </w:r>
+      <w:r>
+        <w:rPr>
+          <w:rFonts w:asciiTheme="majorHAnsi" w:hAnsiTheme="majorHAnsi" w:cstheme="majorHAnsi"/>
+          <w:lang w:val="en-US"/>
+        </w:rPr>
+        <w:t>.</w:t>
+      </w:r>
+    </w:p>
+    <w:p>
+      <w:pPr>
+        <w:rPr>
+          <w:rFonts w:asciiTheme="majorHAnsi" w:hAnsiTheme="majorHAnsi" w:cstheme="majorHAnsi"/>
+          <w:lang w:val="en-US"/>
+        </w:rPr>
+      </w:pPr>
+    </w:p>
+    <w:p>
+      <w:pPr>
+        <w:pStyle w:val="Heading3"/>
+        <w:rPr>
+          <w:u w:val="single"/>
+          <w:lang w:val="en-US"/>
+        </w:rPr>
+      </w:pPr>
+      <w:r>
+        <w:rPr>
+          <w:u w:val="single"/>
+          <w:lang w:val="en-US"/>
+        </w:rPr>
+        <w:t>Data Lakes</w:t>
+      </w:r>
+    </w:p>
+    <w:p>
+      <w:pPr>
+        <w:rPr>
+          <w:lang w:val="en-US"/>
+        </w:rPr>
+      </w:pPr>
+      <w:r>
+        <w:rPr>
+          <w:lang w:val="en-US"/>
+        </w:rPr>
+        <w:t>A data lake is a centralized repository that allows storage of structured and unstructured data at any scale. It enables diverse analytic methods like machine learning. Unlike traditional systems, data lakes store raw data, offering flexibility but also demanding robust governance for efficient usage.</w:t>
+      </w:r>
+    </w:p>
+    <w:p>
+      <w:pPr>
+        <w:pStyle w:val="Heading1"/>
         <w:rPr>
           <w:rFonts w:cstheme="majorHAnsi"/>
           <w:u w:val="single"/>
           <w:lang w:val="en-US"/>
         </w:rPr>
+      </w:pPr>
+      <w:bookmarkStart w:id="12" w:name="_Toc141992377"/>
+      <w:r>
+        <w:rPr>
+          <w:rFonts w:cstheme="majorHAnsi"/>
+          <w:u w:val="single"/>
+          <w:lang w:val="en-US"/>
+        </w:rPr>
+        <w:t>Appendices</w:t>
+      </w:r>
+      <w:bookmarkEnd w:id="12"/>
+    </w:p>
+    <w:p>
+      <w:pPr>
+        <w:rPr>
+          <w:rFonts w:asciiTheme="majorHAnsi" w:hAnsiTheme="majorHAnsi" w:cstheme="majorHAnsi"/>
+          <w:lang w:val="en-US"/>
+        </w:rPr>
+      </w:pPr>
+    </w:p>
+    <w:p>
+      <w:pPr>
+        <w:pStyle w:val="Heading2"/>
+        <w:rPr>
+          <w:rFonts w:cstheme="majorHAnsi"/>
+          <w:u w:val="single"/>
+        </w:rPr>
+      </w:pPr>
+      <w:bookmarkStart w:id="13" w:name="_Toc141992378"/>
+      <w:r>
+        <w:rPr>
+          <w:rFonts w:cstheme="majorHAnsi"/>
+          <w:u w:val="single"/>
+        </w:rPr>
+        <w:t>Appendix A:</w:t>
+      </w:r>
+      <w:bookmarkEnd w:id="13"/>
+    </w:p>
+    <w:p>
+      <w:pPr>
+        <w:rPr>
+          <w:rFonts w:asciiTheme="majorHAnsi" w:hAnsiTheme="majorHAnsi" w:cstheme="majorHAnsi"/>
+          <w:lang w:val="en-US"/>
+        </w:rPr>
+      </w:pPr>
+    </w:p>
+    <w:p>
+      <w:pPr>
+        <w:pStyle w:val="Heading3"/>
+        <w:rPr>
+          <w:rFonts w:cstheme="majorHAnsi"/>
+          <w:lang w:val="en-US"/>
+        </w:rPr>
+      </w:pPr>
+      <w:bookmarkStart w:id="14" w:name="_Toc141992379"/>
+      <w:r>
+        <w:rPr>
+          <w:rFonts w:cstheme="majorHAnsi"/>
+          <w:lang w:val="en-US"/>
+        </w:rPr>
+        <w:t xml:space="preserve">Figure </w:t>
+      </w:r>
+      <w:r>
+        <w:rPr>
+          <w:rFonts w:cstheme="majorHAnsi"/>
+          <w:lang w:val="en-US"/>
+        </w:rPr>
+        <w:t>1</w:t>
+      </w:r>
+      <w:r>
+        <w:rPr>
+          <w:rFonts w:cstheme="majorHAnsi"/>
+          <w:lang w:val="en-US"/>
+        </w:rPr>
+        <w:t xml:space="preserve"> – RDBMS Table</w:t>
+      </w:r>
+      <w:bookmarkEnd w:id="14"/>
+    </w:p>
+    <w:p>
+      <w:pPr>
+        <w:rPr>
+          <w:rFonts w:asciiTheme="majorHAnsi" w:hAnsiTheme="majorHAnsi" w:cstheme="majorHAnsi"/>
+          <w:lang w:val="en-US"/>
+        </w:rPr>
+      </w:pPr>
+    </w:p>
+    <w:p>
+      <w:pPr>
+        <w:rPr>
+          <w:rFonts w:asciiTheme="majorHAnsi" w:hAnsiTheme="majorHAnsi" w:cstheme="majorHAnsi"/>
+          <w:lang w:val="en-US"/>
+        </w:rPr>
+      </w:pPr>
+      <w:r>
+        <w:rPr>
+          <w:rFonts w:asciiTheme="majorHAnsi" w:hAnsiTheme="majorHAnsi" w:cstheme="majorHAnsi"/>
+          <w:lang w:val="en-US"/>
+        </w:rPr>
+        <w:t>A simple representation of a table in a Relational Database Management System.</w:t>
+      </w:r>
+    </w:p>
+    <w:p>
+      <w:pPr>
+        <w:rPr>
+          <w:rFonts w:asciiTheme="majorHAnsi" w:hAnsiTheme="majorHAnsi" w:cstheme="majorHAnsi"/>
+          <w:lang w:val="en-US"/>
+        </w:rPr>
+      </w:pPr>
+      <w:r>
+        <w:rPr>
+          <w:rFonts w:asciiTheme="majorHAnsi" w:hAnsiTheme="majorHAnsi" w:cstheme="majorHAnsi"/>
+          <w:lang w:val="en-US"/>
+        </w:rPr>
+        <w:t>Adapted from “RDBMS Table Terminologies”, a blogpost by Wentz Wu. 8/07/2019.</w:t>
+      </w:r>
+    </w:p>
+    <w:p>
+      <w:pPr>
+        <w:rPr>
+          <w:rFonts w:asciiTheme="majorHAnsi" w:hAnsiTheme="majorHAnsi" w:cstheme="majorHAnsi"/>
+          <w:lang w:val="en-US"/>
+        </w:rPr>
+      </w:pPr>
+    </w:p>
+    <w:p>
+      <w:pPr>
+        <w:pStyle w:val="Heading3"/>
+        <w:rPr>
+          <w:rFonts w:cstheme="majorHAnsi"/>
+          <w:lang w:val="en-US"/>
+        </w:rPr>
+      </w:pPr>
+      <w:bookmarkStart w:id="15" w:name="_Toc141992380"/>
+      <w:r>
+        <w:rPr>
+          <w:rFonts w:cstheme="majorHAnsi"/>
+          <w:lang w:val="en-US"/>
+        </w:rPr>
+        <w:t xml:space="preserve">Figure </w:t>
+      </w:r>
+      <w:r>
+        <w:rPr>
+          <w:rFonts w:cstheme="majorHAnsi"/>
+          <w:lang w:val="en-US"/>
+        </w:rPr>
+        <w:t>2</w:t>
+      </w:r>
+      <w:r>
+        <w:rPr>
+          <w:rFonts w:cstheme="majorHAnsi"/>
+          <w:lang w:val="en-US"/>
+        </w:rPr>
+        <w:t xml:space="preserve"> – Stack Overflow Database Environments Survey</w:t>
+      </w:r>
+      <w:r>
+        <w:rPr>
+          <w:rFonts w:cstheme="majorHAnsi"/>
+          <w:lang w:val="en-US"/>
+        </w:rPr>
+        <w:t>:</w:t>
+      </w:r>
+      <w:bookmarkEnd w:id="15"/>
+    </w:p>
+    <w:p>
+      <w:pPr>
+        <w:rPr>
+          <w:rFonts w:asciiTheme="majorHAnsi" w:hAnsiTheme="majorHAnsi" w:cstheme="majorHAnsi"/>
+          <w:lang w:val="en-US"/>
+        </w:rPr>
+      </w:pPr>
+    </w:p>
+    <w:p>
+      <w:pPr>
+        <w:rPr>
+          <w:rFonts w:asciiTheme="majorHAnsi" w:hAnsiTheme="majorHAnsi" w:cstheme="majorHAnsi"/>
+          <w:lang w:val="en-US"/>
+        </w:rPr>
+      </w:pPr>
+      <w:r>
+        <w:rPr>
+          <w:rFonts w:asciiTheme="majorHAnsi" w:hAnsiTheme="majorHAnsi" w:cstheme="majorHAnsi"/>
+          <w:lang w:val="en-US"/>
+        </w:rPr>
+        <w:lastRenderedPageBreak/>
+        <w:t>A chart displaying database environments used by professional developers (60,369 respondents). Answers are multiple choice to encapsulate total usage rather than the greatest usage of a specific vender.</w:t>
+      </w:r>
+    </w:p>
+    <w:p>
+      <w:pPr>
+        <w:rPr>
+          <w:rFonts w:asciiTheme="majorHAnsi" w:hAnsiTheme="majorHAnsi" w:cstheme="majorHAnsi"/>
+          <w:lang w:val="en-US"/>
+        </w:rPr>
+      </w:pPr>
+      <w:r>
+        <w:rPr>
+          <w:rFonts w:asciiTheme="majorHAnsi" w:hAnsiTheme="majorHAnsi" w:cstheme="majorHAnsi"/>
+          <w:lang w:val="en-US"/>
+        </w:rPr>
+        <w:t>Adapted from the 2023 Developer Survey by Stack Overflow.</w:t>
+      </w:r>
+    </w:p>
+    <w:p>
+      <w:pPr>
+        <w:rPr>
+          <w:rFonts w:asciiTheme="majorHAnsi" w:hAnsiTheme="majorHAnsi" w:cstheme="majorHAnsi"/>
+          <w:lang w:val="en-US"/>
+        </w:rPr>
+      </w:pPr>
+    </w:p>
+    <w:p>
+      <w:pPr>
+        <w:pStyle w:val="Heading3"/>
+        <w:rPr>
+          <w:rFonts w:cstheme="majorHAnsi"/>
+          <w:lang w:val="en-US"/>
+        </w:rPr>
+      </w:pPr>
+      <w:bookmarkStart w:id="16" w:name="_Toc141992381"/>
+      <w:r>
+        <w:rPr>
+          <w:rFonts w:cstheme="majorHAnsi"/>
+          <w:lang w:val="en-US"/>
+        </w:rPr>
+        <w:t xml:space="preserve">Figure </w:t>
+      </w:r>
+      <w:r>
+        <w:rPr>
+          <w:rFonts w:cstheme="majorHAnsi"/>
+          <w:lang w:val="en-US"/>
+        </w:rPr>
+        <w:t>3</w:t>
+      </w:r>
+      <w:r>
+        <w:rPr>
+          <w:rFonts w:cstheme="majorHAnsi"/>
+          <w:lang w:val="en-US"/>
+        </w:rPr>
+        <w:t xml:space="preserve"> – ACID Principles</w:t>
+      </w:r>
+      <w:r>
+        <w:rPr>
+          <w:rFonts w:cstheme="majorHAnsi"/>
+          <w:lang w:val="en-US"/>
+        </w:rPr>
+        <w:t>:</w:t>
+      </w:r>
+      <w:bookmarkEnd w:id="16"/>
+      <w:r>
+        <w:rPr>
+          <w:rFonts w:cstheme="majorHAnsi"/>
+          <w:lang w:val="en-US"/>
+        </w:rPr>
+        <w:t xml:space="preserve"> </w:t>
+      </w:r>
+    </w:p>
+    <w:p>
+      <w:pPr>
+        <w:rPr>
+          <w:rFonts w:asciiTheme="majorHAnsi" w:hAnsiTheme="majorHAnsi" w:cstheme="majorHAnsi"/>
+          <w:lang w:val="en-US"/>
+        </w:rPr>
+      </w:pPr>
+    </w:p>
+    <w:p>
+      <w:pPr>
+        <w:rPr>
+          <w:rFonts w:asciiTheme="majorHAnsi" w:hAnsiTheme="majorHAnsi" w:cstheme="majorHAnsi"/>
+          <w:lang w:val="en-US"/>
+        </w:rPr>
+      </w:pPr>
+      <w:r>
+        <w:rPr>
+          <w:rFonts w:asciiTheme="majorHAnsi" w:hAnsiTheme="majorHAnsi" w:cstheme="majorHAnsi"/>
+          <w:lang w:val="en-US"/>
+        </w:rPr>
+        <w:t>A graphic showing an overview of the ACID Principles and their definitions.</w:t>
+      </w:r>
+    </w:p>
+    <w:p>
+      <w:pPr>
+        <w:rPr>
+          <w:rFonts w:asciiTheme="majorHAnsi" w:hAnsiTheme="majorHAnsi" w:cstheme="majorHAnsi"/>
+          <w:lang w:val="en-US"/>
+        </w:rPr>
+      </w:pPr>
+      <w:r>
+        <w:rPr>
+          <w:rFonts w:asciiTheme="majorHAnsi" w:hAnsiTheme="majorHAnsi" w:cstheme="majorHAnsi"/>
+          <w:lang w:val="en-US"/>
+        </w:rPr>
+        <w:t>Adapted from an independent blogpost by Dave Pinal. 9/12/2007.</w:t>
+      </w:r>
+    </w:p>
+    <w:p>
+      <w:pPr>
+        <w:rPr>
+          <w:rFonts w:asciiTheme="majorHAnsi" w:hAnsiTheme="majorHAnsi" w:cstheme="majorHAnsi"/>
+          <w:lang w:val="en-US"/>
+        </w:rPr>
+      </w:pPr>
+    </w:p>
+    <w:p>
+      <w:pPr>
+        <w:pStyle w:val="Heading3"/>
+        <w:rPr>
+          <w:rFonts w:cstheme="majorHAnsi"/>
+          <w:lang w:val="en-US"/>
+        </w:rPr>
+      </w:pPr>
+      <w:bookmarkStart w:id="17" w:name="_Toc141992382"/>
+      <w:r>
+        <w:rPr>
+          <w:rFonts w:cstheme="majorHAnsi"/>
+          <w:lang w:val="en-US"/>
+        </w:rPr>
+        <w:t>Figure 4 – Hierarchical Data Tree</w:t>
+      </w:r>
+      <w:bookmarkEnd w:id="17"/>
+    </w:p>
+    <w:p>
+      <w:pPr>
+        <w:rPr>
+          <w:rFonts w:asciiTheme="majorHAnsi" w:hAnsiTheme="majorHAnsi" w:cstheme="majorHAnsi"/>
+          <w:lang w:val="en-US"/>
+        </w:rPr>
+      </w:pPr>
+    </w:p>
+    <w:p>
+      <w:pPr>
+        <w:rPr>
+          <w:rFonts w:asciiTheme="majorHAnsi" w:hAnsiTheme="majorHAnsi" w:cstheme="majorHAnsi"/>
+          <w:lang w:val="en-US"/>
+        </w:rPr>
+      </w:pPr>
+      <w:r>
+        <w:rPr>
+          <w:rFonts w:asciiTheme="majorHAnsi" w:hAnsiTheme="majorHAnsi" w:cstheme="majorHAnsi"/>
+          <w:lang w:val="en-US"/>
+        </w:rPr>
+        <w:t>A simple graphic showing the tree-like structure of hierarchical databases.</w:t>
+      </w:r>
+    </w:p>
+    <w:p>
+      <w:pPr>
+        <w:rPr>
+          <w:rFonts w:asciiTheme="majorHAnsi" w:hAnsiTheme="majorHAnsi" w:cstheme="majorHAnsi"/>
+          <w:lang w:val="en-US"/>
+        </w:rPr>
+      </w:pPr>
+      <w:r>
+        <w:rPr>
+          <w:rFonts w:asciiTheme="majorHAnsi" w:hAnsiTheme="majorHAnsi" w:cstheme="majorHAnsi"/>
+          <w:lang w:val="en-US"/>
+        </w:rPr>
+        <w:t>Adapted from an article from MariaDB. 06/06/2015.</w:t>
+      </w:r>
+    </w:p>
+    <w:p>
+      <w:pPr>
+        <w:rPr>
+          <w:rFonts w:asciiTheme="majorHAnsi" w:hAnsiTheme="majorHAnsi" w:cstheme="majorHAnsi"/>
+          <w:lang w:val="en-US"/>
+        </w:rPr>
+      </w:pPr>
+    </w:p>
+    <w:p>
+      <w:pPr>
+        <w:pStyle w:val="Heading3"/>
+        <w:rPr>
+          <w:rFonts w:cstheme="majorHAnsi"/>
+          <w:lang w:val="en-US"/>
+        </w:rPr>
+      </w:pPr>
+      <w:bookmarkStart w:id="18" w:name="_Toc141992383"/>
+      <w:r>
+        <w:rPr>
+          <w:rFonts w:cstheme="majorHAnsi"/>
+          <w:lang w:val="en-US"/>
+        </w:rPr>
+        <w:t>Figure 5 – Document Model Example</w:t>
+      </w:r>
+      <w:bookmarkEnd w:id="18"/>
+    </w:p>
+    <w:p>
+      <w:pPr>
+        <w:rPr>
+          <w:rFonts w:asciiTheme="majorHAnsi" w:hAnsiTheme="majorHAnsi" w:cstheme="majorHAnsi"/>
+          <w:lang w:val="en-US"/>
+        </w:rPr>
+      </w:pPr>
+    </w:p>
+    <w:p>
+      <w:pPr>
+        <w:rPr>
+          <w:rFonts w:asciiTheme="majorHAnsi" w:hAnsiTheme="majorHAnsi" w:cstheme="majorHAnsi"/>
+          <w:lang w:val="en-US"/>
+        </w:rPr>
+      </w:pPr>
+      <w:r>
+        <w:rPr>
+          <w:rFonts w:asciiTheme="majorHAnsi" w:hAnsiTheme="majorHAnsi" w:cstheme="majorHAnsi"/>
+          <w:lang w:val="en-US"/>
+        </w:rPr>
+        <w:t xml:space="preserve">An image that represents a collection of documents within a document database. Records can contain different data </w:t>
+      </w:r>
+      <w:r>
+        <w:rPr>
+          <w:rFonts w:asciiTheme="majorHAnsi" w:hAnsiTheme="majorHAnsi" w:cstheme="majorHAnsi"/>
+          <w:lang w:val="en-US"/>
+        </w:rPr>
+        <w:t>if</w:t>
+      </w:r>
+      <w:r>
+        <w:rPr>
+          <w:rFonts w:asciiTheme="majorHAnsi" w:hAnsiTheme="majorHAnsi" w:cstheme="majorHAnsi"/>
+          <w:lang w:val="en-US"/>
+        </w:rPr>
+        <w:t xml:space="preserve"> the overall structure is adhered to.</w:t>
+      </w:r>
+    </w:p>
+    <w:p>
+      <w:pPr>
+        <w:rPr>
+          <w:rFonts w:asciiTheme="majorHAnsi" w:hAnsiTheme="majorHAnsi" w:cstheme="majorHAnsi"/>
+          <w:lang w:val="en-US"/>
+        </w:rPr>
+      </w:pPr>
+      <w:r>
+        <w:rPr>
+          <w:rFonts w:asciiTheme="majorHAnsi" w:hAnsiTheme="majorHAnsi" w:cstheme="majorHAnsi"/>
+          <w:lang w:val="en-US"/>
+        </w:rPr>
+        <w:t>Adapted from an article from Akshay Pore, 16/2/2018.</w:t>
+      </w:r>
+    </w:p>
+    <w:p>
+      <w:pPr>
+        <w:rPr>
+          <w:rFonts w:asciiTheme="majorHAnsi" w:hAnsiTheme="majorHAnsi" w:cstheme="majorHAnsi"/>
+          <w:lang w:val="en-US"/>
+        </w:rPr>
+      </w:pPr>
+    </w:p>
+    <w:p>
+      <w:pPr>
+        <w:pStyle w:val="Heading3"/>
+        <w:rPr>
+          <w:rFonts w:cstheme="majorHAnsi"/>
+          <w:lang w:val="en-US"/>
+        </w:rPr>
+      </w:pPr>
+      <w:bookmarkStart w:id="19" w:name="_Toc141992384"/>
+      <w:r>
+        <w:rPr>
+          <w:rFonts w:cstheme="majorHAnsi"/>
+          <w:lang w:val="en-US"/>
+        </w:rPr>
+        <w:t>Figure 6 – Key-Value Database Example</w:t>
+      </w:r>
+      <w:bookmarkEnd w:id="19"/>
+    </w:p>
+    <w:p>
+      <w:pPr>
+        <w:rPr>
+          <w:rFonts w:asciiTheme="majorHAnsi" w:hAnsiTheme="majorHAnsi" w:cstheme="majorHAnsi"/>
+          <w:lang w:val="en-US"/>
+        </w:rPr>
+      </w:pPr>
+    </w:p>
+    <w:p>
+      <w:pPr>
+        <w:rPr>
+          <w:rFonts w:asciiTheme="majorHAnsi" w:hAnsiTheme="majorHAnsi" w:cstheme="majorHAnsi"/>
+          <w:lang w:val="en-US"/>
+        </w:rPr>
+      </w:pPr>
+      <w:r>
+        <w:rPr>
+          <w:rFonts w:asciiTheme="majorHAnsi" w:hAnsiTheme="majorHAnsi" w:cstheme="majorHAnsi"/>
+          <w:lang w:val="en-US"/>
+        </w:rPr>
+        <w:t>An image that shows a human readable example of a Key-Value data store. Using a Name as a Key &amp; a phone number as a Value</w:t>
+      </w:r>
+    </w:p>
+    <w:p>
+      <w:pPr>
+        <w:rPr>
+          <w:rFonts w:asciiTheme="majorHAnsi" w:hAnsiTheme="majorHAnsi" w:cstheme="majorHAnsi"/>
+          <w:lang w:val="en-US"/>
+        </w:rPr>
+      </w:pPr>
+      <w:r>
+        <w:rPr>
+          <w:rFonts w:asciiTheme="majorHAnsi" w:hAnsiTheme="majorHAnsi" w:cstheme="majorHAnsi"/>
+          <w:lang w:val="en-US"/>
+        </w:rPr>
+        <w:t xml:space="preserve">Adapted from an article by Redis DB, </w:t>
+      </w:r>
+      <w:r>
+        <w:rPr>
+          <w:rFonts w:asciiTheme="majorHAnsi" w:hAnsiTheme="majorHAnsi" w:cstheme="majorHAnsi"/>
+          <w:lang w:val="en-US"/>
+        </w:rPr>
+        <w:t>06/07/</w:t>
+      </w:r>
+      <w:r>
+        <w:rPr>
+          <w:rFonts w:asciiTheme="majorHAnsi" w:hAnsiTheme="majorHAnsi" w:cstheme="majorHAnsi"/>
+          <w:lang w:val="en-US"/>
+        </w:rPr>
+        <w:t>2023.</w:t>
+      </w:r>
+    </w:p>
+    <w:p>
+      <w:pPr>
+        <w:rPr>
+          <w:rFonts w:asciiTheme="majorHAnsi" w:hAnsiTheme="majorHAnsi" w:cstheme="majorHAnsi"/>
+          <w:lang w:val="en-US"/>
+        </w:rPr>
+      </w:pPr>
+    </w:p>
+    <w:p>
+      <w:pPr>
+        <w:pStyle w:val="Heading3"/>
+        <w:rPr>
+          <w:rFonts w:cstheme="majorHAnsi"/>
+          <w:lang w:val="en-US"/>
+        </w:rPr>
+      </w:pPr>
+      <w:r>
+        <w:rPr>
+          <w:rFonts w:cstheme="majorHAnsi"/>
+          <w:lang w:val="en-US"/>
+        </w:rPr>
+        <w:t>Figure 7 – Shortest Path Key-Value Data Access</w:t>
+      </w:r>
+    </w:p>
+    <w:p>
+      <w:pPr>
+        <w:rPr>
+          <w:rFonts w:asciiTheme="majorHAnsi" w:hAnsiTheme="majorHAnsi" w:cstheme="majorHAnsi"/>
+          <w:lang w:val="en-US"/>
+        </w:rPr>
+      </w:pPr>
+    </w:p>
+    <w:p>
+      <w:pPr>
+        <w:rPr>
+          <w:rFonts w:asciiTheme="majorHAnsi" w:hAnsiTheme="majorHAnsi" w:cstheme="majorHAnsi"/>
+          <w:lang w:val="en-US"/>
+        </w:rPr>
+      </w:pPr>
+      <w:r>
+        <w:rPr>
+          <w:rFonts w:asciiTheme="majorHAnsi" w:hAnsiTheme="majorHAnsi" w:cstheme="majorHAnsi"/>
+          <w:lang w:val="en-US"/>
+        </w:rPr>
+        <w:t>A chart that displays the read time of related nodes in an inter-connected Social Media database context. ArangoDB(Rocks) is a Key-Value database.</w:t>
+      </w:r>
+    </w:p>
+    <w:p>
+      <w:pPr>
+        <w:rPr>
+          <w:rFonts w:asciiTheme="majorHAnsi" w:hAnsiTheme="majorHAnsi" w:cstheme="majorHAnsi"/>
+          <w:lang w:val="en-US"/>
+        </w:rPr>
+      </w:pPr>
+      <w:r>
+        <w:rPr>
+          <w:rFonts w:asciiTheme="majorHAnsi" w:hAnsiTheme="majorHAnsi" w:cstheme="majorHAnsi"/>
+          <w:lang w:val="en-US"/>
+        </w:rPr>
+        <w:t xml:space="preserve">Adapted from an article of benchmarks by ArangoDB, </w:t>
+      </w:r>
+      <w:r>
+        <w:rPr>
+          <w:rFonts w:asciiTheme="majorHAnsi" w:hAnsiTheme="majorHAnsi" w:cstheme="majorHAnsi"/>
+          <w:lang w:val="en-US"/>
+        </w:rPr>
+        <w:t>14</w:t>
+      </w:r>
+      <w:r>
+        <w:rPr>
+          <w:rFonts w:asciiTheme="majorHAnsi" w:hAnsiTheme="majorHAnsi" w:cstheme="majorHAnsi"/>
+          <w:lang w:val="en-US"/>
+        </w:rPr>
+        <w:t>/02/2018</w:t>
+      </w:r>
+      <w:r>
+        <w:rPr>
+          <w:rFonts w:asciiTheme="majorHAnsi" w:hAnsiTheme="majorHAnsi" w:cstheme="majorHAnsi"/>
+          <w:lang w:val="en-US"/>
+        </w:rPr>
+        <w:t>.</w:t>
+      </w:r>
+    </w:p>
+    <w:p>
+      <w:pPr>
+        <w:rPr>
+          <w:rFonts w:asciiTheme="majorHAnsi" w:hAnsiTheme="majorHAnsi" w:cstheme="majorHAnsi"/>
+          <w:lang w:val="en-US"/>
+        </w:rPr>
+      </w:pPr>
+    </w:p>
+    <w:p>
+      <w:pPr>
+        <w:pStyle w:val="Heading3"/>
+        <w:rPr>
+          <w:rFonts w:cstheme="majorHAnsi"/>
+          <w:lang w:val="en-US"/>
+        </w:rPr>
+      </w:pPr>
+      <w:r>
+        <w:rPr>
+          <w:rFonts w:cstheme="majorHAnsi"/>
+          <w:lang w:val="en-US"/>
+        </w:rPr>
+        <w:lastRenderedPageBreak/>
+        <w:t>Figure 8 – Graph Database example Schema</w:t>
+      </w:r>
+    </w:p>
+    <w:p>
+      <w:pPr>
+        <w:rPr>
+          <w:rFonts w:asciiTheme="majorHAnsi" w:hAnsiTheme="majorHAnsi" w:cstheme="majorHAnsi"/>
+          <w:lang w:val="en-US"/>
+        </w:rPr>
+      </w:pPr>
+    </w:p>
+    <w:p>
+      <w:pPr>
+        <w:rPr>
+          <w:rFonts w:asciiTheme="majorHAnsi" w:hAnsiTheme="majorHAnsi" w:cstheme="majorHAnsi"/>
+          <w:lang w:val="en-US"/>
+        </w:rPr>
+      </w:pPr>
+      <w:r>
+        <w:rPr>
+          <w:rFonts w:asciiTheme="majorHAnsi" w:hAnsiTheme="majorHAnsi" w:cstheme="majorHAnsi"/>
+          <w:lang w:val="en-US"/>
+        </w:rPr>
+        <w:t>This chart shows a simple graph database, each line represents a relationship between nodes.</w:t>
+      </w:r>
+    </w:p>
+    <w:p>
+      <w:pPr>
+        <w:rPr>
+          <w:rFonts w:asciiTheme="majorHAnsi" w:hAnsiTheme="majorHAnsi" w:cstheme="majorHAnsi"/>
+          <w:lang w:val="en-US"/>
+        </w:rPr>
+      </w:pPr>
+      <w:r>
+        <w:rPr>
+          <w:rFonts w:asciiTheme="majorHAnsi" w:hAnsiTheme="majorHAnsi" w:cstheme="majorHAnsi"/>
+          <w:lang w:val="en-US"/>
+        </w:rPr>
+        <w:t>Adapted from an article by Victor Morgante on Towards Data Science, 16/09/2020.</w:t>
+      </w:r>
+    </w:p>
+    <w:p>
+      <w:pPr>
+        <w:pStyle w:val="Heading3"/>
+        <w:rPr>
+          <w:rFonts w:cstheme="majorHAnsi"/>
+          <w:lang w:val="en-US"/>
+        </w:rPr>
+      </w:pPr>
+      <w:r>
+        <w:rPr>
+          <w:rFonts w:cstheme="majorHAnsi"/>
+          <w:lang w:val="en-US"/>
+        </w:rPr>
+        <w:t>Figure 9 – Wide Column Database Example</w:t>
+      </w:r>
+    </w:p>
+    <w:p>
+      <w:pPr>
+        <w:rPr>
+          <w:rFonts w:asciiTheme="majorHAnsi" w:hAnsiTheme="majorHAnsi" w:cstheme="majorHAnsi"/>
+          <w:lang w:val="en-US"/>
+        </w:rPr>
+      </w:pPr>
+    </w:p>
+    <w:p>
+      <w:pPr>
+        <w:rPr>
+          <w:rFonts w:asciiTheme="majorHAnsi" w:hAnsiTheme="majorHAnsi" w:cstheme="majorHAnsi"/>
+          <w:lang w:val="en-US"/>
+        </w:rPr>
+      </w:pPr>
+      <w:r>
+        <w:rPr>
+          <w:rFonts w:asciiTheme="majorHAnsi" w:hAnsiTheme="majorHAnsi" w:cstheme="majorHAnsi"/>
+          <w:lang w:val="en-US"/>
+        </w:rPr>
+        <w:t>An example of a Wide Column store with an example of a User and the data for said user</w:t>
+      </w:r>
+      <w:r>
+        <w:rPr>
+          <w:rFonts w:asciiTheme="majorHAnsi" w:hAnsiTheme="majorHAnsi" w:cstheme="majorHAnsi"/>
+          <w:lang w:val="en-US"/>
+        </w:rPr>
+        <w:t>’s information across “column families”.</w:t>
+      </w:r>
+    </w:p>
+    <w:p>
+      <w:pPr>
+        <w:rPr>
+          <w:rFonts w:asciiTheme="majorHAnsi" w:hAnsiTheme="majorHAnsi" w:cstheme="majorHAnsi"/>
+          <w:lang w:val="en-US"/>
+        </w:rPr>
+      </w:pPr>
+      <w:r>
+        <w:rPr>
+          <w:rFonts w:asciiTheme="majorHAnsi" w:hAnsiTheme="majorHAnsi" w:cstheme="majorHAnsi"/>
+          <w:lang w:val="en-US"/>
+        </w:rPr>
+        <w:t xml:space="preserve">Adapted from an article from Database Town </w:t>
+      </w:r>
+      <w:r>
+        <w:rPr>
+          <w:rFonts w:asciiTheme="majorHAnsi" w:hAnsiTheme="majorHAnsi" w:cstheme="majorHAnsi"/>
+          <w:lang w:val="en-US"/>
+        </w:rPr>
+        <w:t>29/1/2023</w:t>
+      </w:r>
+      <w:r>
+        <w:rPr>
+          <w:rFonts w:asciiTheme="majorHAnsi" w:hAnsiTheme="majorHAnsi" w:cstheme="majorHAnsi"/>
+          <w:lang w:val="en-US"/>
+        </w:rPr>
+        <w:t>.</w:t>
+      </w:r>
+    </w:p>
+    <w:p>
+      <w:pPr>
+        <w:pStyle w:val="Heading2"/>
+        <w:rPr>
+          <w:rFonts w:cstheme="majorHAnsi"/>
+          <w:u w:val="single"/>
+          <w:lang w:val="en-US"/>
+        </w:rPr>
+      </w:pPr>
+      <w:bookmarkStart w:id="20" w:name="_Toc141992385"/>
+      <w:r>
+        <w:rPr>
+          <w:rFonts w:cstheme="majorHAnsi"/>
+          <w:u w:val="single"/>
+          <w:lang w:val="en-US"/>
+        </w:rPr>
         <w:t>Appendix B:</w:t>
       </w:r>
-      <w:bookmarkEnd w:id="13"/>
+      <w:bookmarkEnd w:id="20"/>
     </w:p>
     <w:p>
       <w:pPr>
@@ -4196,16 +5743,15 @@
           <w:lang w:val="en-US"/>
         </w:rPr>
       </w:pPr>
-      <w:bookmarkStart w:id="14" w:name="_Toc141821733"/>
+      <w:bookmarkStart w:id="21" w:name="_Toc141992386"/>
       <w:r>
         <w:rPr>
           <w:rFonts w:cstheme="majorHAnsi"/>
           <w:lang w:val="en-US"/>
         </w:rPr>
-        <w:lastRenderedPageBreak/>
         <w:t>Figure 1 – RDBMS Table:</w:t>
       </w:r>
-      <w:bookmarkEnd w:id="14"/>
+      <w:bookmarkEnd w:id="21"/>
     </w:p>
     <w:p>
       <w:pPr>
@@ -4236,7 +5782,7 @@
                     <pic:cNvPicPr/>
                   </pic:nvPicPr>
                   <pic:blipFill>
-                    <a:blip r:embed="rId14"/>
+                    <a:blip r:embed="rId17"/>
                     <a:stretch>
                       <a:fillRect/>
                     </a:stretch>
@@ -4319,7 +5865,7 @@
           <w:lang w:val="en-US"/>
         </w:rPr>
       </w:pPr>
-      <w:bookmarkStart w:id="15" w:name="_Toc141821734"/>
+      <w:bookmarkStart w:id="22" w:name="_Toc141992387"/>
       <w:r>
         <w:rPr>
           <w:rFonts w:cstheme="majorHAnsi"/>
@@ -4327,7 +5873,7 @@
         </w:rPr>
         <w:t>Figure 2 – Hierarchical Data Example:</w:t>
       </w:r>
-      <w:bookmarkEnd w:id="15"/>
+      <w:bookmarkEnd w:id="22"/>
     </w:p>
     <w:p>
       <w:pPr>
@@ -4350,6 +5896,7 @@
           <w:rFonts w:asciiTheme="majorHAnsi" w:hAnsiTheme="majorHAnsi" w:cstheme="majorHAnsi"/>
           <w:noProof/>
         </w:rPr>
+        <w:lastRenderedPageBreak/>
         <w:drawing>
           <wp:inline distT="0" distB="0" distL="0" distR="0" wp14:anchorId="5C780C36" wp14:editId="04794B36">
             <wp:extent cx="2545669" cy="2823668"/>
@@ -4368,7 +5915,7 @@
                     </pic:cNvPicPr>
                   </pic:nvPicPr>
                   <pic:blipFill>
-                    <a:blip r:embed="rId15">
+                    <a:blip r:embed="rId18">
                       <a:extLst>
                         <a:ext uri="{28A0092B-C50C-407E-A947-70E740481C1C}">
                           <a14:useLocalDpi xmlns:a14="http://schemas.microsoft.com/office/drawing/2010/main" val="0"/>
@@ -4454,8 +6001,8 @@
           <w:u w:val="single"/>
         </w:rPr>
       </w:pPr>
-      <w:bookmarkStart w:id="16" w:name="_Toc141729529"/>
-      <w:bookmarkStart w:id="17" w:name="_Toc141821735"/>
+      <w:bookmarkStart w:id="23" w:name="_Toc141729529"/>
+      <w:bookmarkStart w:id="24" w:name="_Toc141992388"/>
       <w:r>
         <w:rPr>
           <w:rFonts w:cstheme="majorHAnsi"/>
@@ -4463,10 +6010,16 @@
         </w:rPr>
         <w:t>References</w:t>
       </w:r>
-      <w:bookmarkEnd w:id="16"/>
-      <w:bookmarkEnd w:id="17"/>
-    </w:p>
-    <w:p/>
+      <w:bookmarkEnd w:id="23"/>
+      <w:bookmarkEnd w:id="24"/>
+    </w:p>
+    <w:p>
+      <w:pPr>
+        <w:rPr>
+          <w:rFonts w:asciiTheme="majorHAnsi" w:hAnsiTheme="majorHAnsi" w:cstheme="majorHAnsi"/>
+        </w:rPr>
+      </w:pPr>
+    </w:p>
     <w:p>
       <w:pPr>
         <w:rPr>
@@ -4481,7 +6034,7 @@
         </w:rPr>
         <w:t xml:space="preserve">Akshay Pore, 16/02/2018. NoSQL Data Architecture &amp; Data Governance: Everything You Need To Know [article] Available at: </w:t>
       </w:r>
-      <w:hyperlink r:id="rId16" w:history="1">
+      <w:hyperlink r:id="rId19" w:history="1">
         <w:r>
           <w:rPr>
             <w:rStyle w:val="Hyperlink"/>
@@ -4511,6 +6064,38 @@
           <w:rFonts w:asciiTheme="majorHAnsi" w:hAnsiTheme="majorHAnsi" w:cstheme="majorHAnsi"/>
           <w:lang w:val="en-US"/>
         </w:rPr>
+        <w:t xml:space="preserve">ArangoDB, 14/02/2018. NoSQL Performance Benchmark 2018 – MongoDB, PostgreSQL, OrientDB, Neo4j and ArangoDB. [article] Available at: </w:t>
+      </w:r>
+      <w:hyperlink r:id="rId20" w:history="1">
+        <w:r>
+          <w:rPr>
+            <w:rStyle w:val="Hyperlink"/>
+            <w:rFonts w:asciiTheme="majorHAnsi" w:hAnsiTheme="majorHAnsi" w:cstheme="majorHAnsi"/>
+            <w:lang w:val="en-US"/>
+          </w:rPr>
+          <w:t>https://www.arangodb.com/2018/02/nosql-performance-benchmark-2018-mongodb-postgresql-orientdb-neo4j-arangodb/</w:t>
+        </w:r>
+      </w:hyperlink>
+      <w:r>
+        <w:rPr>
+          <w:rFonts w:asciiTheme="majorHAnsi" w:hAnsiTheme="majorHAnsi" w:cstheme="majorHAnsi"/>
+          <w:lang w:val="en-US"/>
+        </w:rPr>
+        <w:t xml:space="preserve"> [Accessed 03/08/2023]</w:t>
+      </w:r>
+    </w:p>
+    <w:p>
+      <w:pPr>
+        <w:rPr>
+          <w:rFonts w:asciiTheme="majorHAnsi" w:hAnsiTheme="majorHAnsi" w:cstheme="majorHAnsi"/>
+          <w:lang w:val="en-US"/>
+        </w:rPr>
+      </w:pPr>
+      <w:r>
+        <w:rPr>
+          <w:rFonts w:asciiTheme="majorHAnsi" w:hAnsiTheme="majorHAnsi" w:cstheme="majorHAnsi"/>
+          <w:lang w:val="en-US"/>
+        </w:rPr>
         <w:t xml:space="preserve">Connolly, Thomas, 17/4/2015. Database systems: a practical approach to design. </w:t>
       </w:r>
       <w:r>
@@ -4613,6 +6198,38 @@
           <w:rFonts w:asciiTheme="majorHAnsi" w:hAnsiTheme="majorHAnsi" w:cstheme="majorHAnsi"/>
           <w:lang w:val="en-US"/>
         </w:rPr>
+        <w:t xml:space="preserve">Database Town, 29/1/2023. Wide Column Database (Use Cases, Examples, Advantages &amp; Disadvantages) [article] Available at: </w:t>
+      </w:r>
+      <w:hyperlink r:id="rId21" w:history="1">
+        <w:r>
+          <w:rPr>
+            <w:rStyle w:val="Hyperlink"/>
+            <w:rFonts w:asciiTheme="majorHAnsi" w:hAnsiTheme="majorHAnsi" w:cstheme="majorHAnsi"/>
+            <w:lang w:val="en-US"/>
+          </w:rPr>
+          <w:t>https://databasetown.com/wide-column-database-use-cases/#wide-column-database-examples</w:t>
+        </w:r>
+      </w:hyperlink>
+      <w:r>
+        <w:rPr>
+          <w:rFonts w:asciiTheme="majorHAnsi" w:hAnsiTheme="majorHAnsi" w:cstheme="majorHAnsi"/>
+          <w:lang w:val="en-US"/>
+        </w:rPr>
+        <w:t xml:space="preserve"> [Accessed 03/08/2023]</w:t>
+      </w:r>
+    </w:p>
+    <w:p>
+      <w:pPr>
+        <w:rPr>
+          <w:rFonts w:asciiTheme="majorHAnsi" w:hAnsiTheme="majorHAnsi" w:cstheme="majorHAnsi"/>
+          <w:lang w:val="en-US"/>
+        </w:rPr>
+      </w:pPr>
+      <w:r>
+        <w:rPr>
+          <w:rFonts w:asciiTheme="majorHAnsi" w:hAnsiTheme="majorHAnsi" w:cstheme="majorHAnsi"/>
+          <w:lang w:val="en-US"/>
+        </w:rPr>
         <w:t>Hoffer, Jeff. Modern database management. Part IV Chapter 10 – Big Data Technologies, page 485. Global Edition. Pearson Education.</w:t>
       </w:r>
       <w:r>
@@ -4644,7 +6261,7 @@
         </w:rPr>
         <w:t xml:space="preserve">MariaDB, 06/06/2015. Understanding the Hierarchical Database Model. [article] Available at: </w:t>
       </w:r>
-      <w:hyperlink r:id="rId17" w:history="1">
+      <w:hyperlink r:id="rId22" w:history="1">
         <w:r>
           <w:rPr>
             <w:rStyle w:val="Hyperlink"/>
@@ -4674,9 +6291,42 @@
           <w:rFonts w:asciiTheme="majorHAnsi" w:hAnsiTheme="majorHAnsi" w:cstheme="majorHAnsi"/>
           <w:lang w:val="en-US"/>
         </w:rPr>
+        <w:lastRenderedPageBreak/>
+        <w:t xml:space="preserve">Neo4J, 04/02/2015. Why Graph Database? [online] Available at: </w:t>
+      </w:r>
+      <w:hyperlink r:id="rId23" w:history="1">
+        <w:r>
+          <w:rPr>
+            <w:rStyle w:val="Hyperlink"/>
+            <w:rFonts w:asciiTheme="majorHAnsi" w:hAnsiTheme="majorHAnsi" w:cstheme="majorHAnsi"/>
+            <w:lang w:val="en-US"/>
+          </w:rPr>
+          <w:t>https://neo4j.com/why-graph-databases/</w:t>
+        </w:r>
+      </w:hyperlink>
+      <w:r>
+        <w:rPr>
+          <w:rFonts w:asciiTheme="majorHAnsi" w:hAnsiTheme="majorHAnsi" w:cstheme="majorHAnsi"/>
+          <w:lang w:val="en-US"/>
+        </w:rPr>
+        <w:t xml:space="preserve"> [Accessed 03/08/2023]</w:t>
+      </w:r>
+    </w:p>
+    <w:p>
+      <w:pPr>
+        <w:rPr>
+          <w:rFonts w:asciiTheme="majorHAnsi" w:hAnsiTheme="majorHAnsi" w:cstheme="majorHAnsi"/>
+          <w:lang w:val="en-US"/>
+        </w:rPr>
+      </w:pPr>
+      <w:r>
+        <w:rPr>
+          <w:rFonts w:asciiTheme="majorHAnsi" w:hAnsiTheme="majorHAnsi" w:cstheme="majorHAnsi"/>
+          <w:lang w:val="en-US"/>
+        </w:rPr>
         <w:t xml:space="preserve">Redis, 6/07/2023. What is a Key-Value Database. [article] Available at: </w:t>
       </w:r>
-      <w:hyperlink r:id="rId18" w:history="1">
+      <w:hyperlink r:id="rId24" w:history="1">
         <w:r>
           <w:rPr>
             <w:rStyle w:val="Hyperlink"/>
@@ -4708,7 +6358,7 @@
         </w:rPr>
         <w:t xml:space="preserve">Stack Overflow, June 2023. 2023 Developer Survey. [survey] Available at: </w:t>
       </w:r>
-      <w:hyperlink r:id="rId19" w:anchor="section-most-popular-technologies-databases" w:history="1">
+      <w:hyperlink r:id="rId25" w:anchor="section-most-popular-technologies-databases" w:history="1">
         <w:r>
           <w:rPr>
             <w:rStyle w:val="Hyperlink"/>
@@ -4738,25 +6388,9 @@
           <w:rFonts w:asciiTheme="majorHAnsi" w:hAnsiTheme="majorHAnsi" w:cstheme="majorHAnsi"/>
           <w:lang w:val="en-US"/>
         </w:rPr>
-        <w:t xml:space="preserve">Sahib Pandori, 28/02/2022. Data transfer in Manhattan using </w:t>
-      </w:r>
-      <w:proofErr w:type="spellStart"/>
-      <w:r>
-        <w:rPr>
-          <w:rFonts w:asciiTheme="majorHAnsi" w:hAnsiTheme="majorHAnsi" w:cstheme="majorHAnsi"/>
-          <w:lang w:val="en-US"/>
-        </w:rPr>
-        <w:t>RocksDB</w:t>
-      </w:r>
-      <w:proofErr w:type="spellEnd"/>
-      <w:r>
-        <w:rPr>
-          <w:rFonts w:asciiTheme="majorHAnsi" w:hAnsiTheme="majorHAnsi" w:cstheme="majorHAnsi"/>
-          <w:lang w:val="en-US"/>
-        </w:rPr>
-        <w:t xml:space="preserve"> – Twitter Blogs. [blog] Available at: </w:t>
-      </w:r>
-      <w:hyperlink r:id="rId20" w:history="1">
+        <w:t xml:space="preserve">Sahib Pandori, 28/02/2022. Data transfer in Manhattan using RocksDB – Twitter Blogs. [blog] Available at: </w:t>
+      </w:r>
+      <w:hyperlink r:id="rId26" w:history="1">
         <w:r>
           <w:rPr>
             <w:rStyle w:val="Hyperlink"/>
@@ -4802,7 +6436,7 @@
         </w:rPr>
         <w:t xml:space="preserve">ube Database and how does it store so many videos without running out of storage space. [article] Available at: </w:t>
       </w:r>
-      <w:hyperlink r:id="rId21" w:history="1">
+      <w:hyperlink r:id="rId27" w:history="1">
         <w:r>
           <w:rPr>
             <w:rStyle w:val="Hyperlink"/>
@@ -4822,45 +6456,6 @@
     </w:p>
     <w:p>
       <w:pPr>
-        <w:ind w:left="1440" w:hanging="1440"/>
-        <w:rPr>
-          <w:rFonts w:asciiTheme="majorHAnsi" w:hAnsiTheme="majorHAnsi" w:cstheme="majorHAnsi"/>
-          <w:lang w:val="en-US"/>
-        </w:rPr>
-      </w:pPr>
-      <w:r>
-        <w:rPr>
-          <w:rFonts w:asciiTheme="majorHAnsi" w:hAnsiTheme="majorHAnsi" w:cstheme="majorHAnsi"/>
-          <w:lang w:val="en-US"/>
-        </w:rPr>
-        <w:t xml:space="preserve">Sahib Pandori, 28/02/2022. Data transfer in Manhattan using </w:t>
-      </w:r>
-      <w:proofErr w:type="spellStart"/>
-      <w:r>
-        <w:rPr>
-          <w:rFonts w:asciiTheme="majorHAnsi" w:hAnsiTheme="majorHAnsi" w:cstheme="majorHAnsi"/>
-          <w:lang w:val="en-US"/>
-        </w:rPr>
-        <w:t>RocksDB</w:t>
-      </w:r>
-      <w:proofErr w:type="spellEnd"/>
-      <w:r>
-        <w:rPr>
-          <w:rFonts w:asciiTheme="majorHAnsi" w:hAnsiTheme="majorHAnsi" w:cstheme="majorHAnsi"/>
-          <w:lang w:val="en-US"/>
-        </w:rPr>
-        <w:t xml:space="preserve"> – Twitter Blogs. [blog] </w:t>
-      </w:r>
-      <w:r>
-        <w:rPr>
-          <w:rFonts w:asciiTheme="majorHAnsi" w:hAnsiTheme="majorHAnsi" w:cstheme="majorHAnsi"/>
-          <w:lang w:val="en-US"/>
-        </w:rPr>
-        <w:t>Available</w:t>
-      </w:r>
-    </w:p>
-    <w:p>
-      <w:pPr>
         <w:rPr>
           <w:rFonts w:asciiTheme="majorHAnsi" w:hAnsiTheme="majorHAnsi" w:cstheme="majorHAnsi"/>
           <w:lang w:val="en-US"/>
@@ -4873,7 +6468,7 @@
         </w:rPr>
         <w:t xml:space="preserve">Pinal, Dave, 9/12/2007. SQL Server – ACID (Atomicity, Consistency, Isolation, Durability) [blog] Available at: </w:t>
       </w:r>
-      <w:hyperlink r:id="rId22" w:history="1">
+      <w:hyperlink r:id="rId28" w:history="1">
         <w:r>
           <w:rPr>
             <w:rStyle w:val="Hyperlink"/>
@@ -4903,9 +6498,41 @@
           <w:rFonts w:asciiTheme="majorHAnsi" w:hAnsiTheme="majorHAnsi" w:cstheme="majorHAnsi"/>
           <w:lang w:val="en-US"/>
         </w:rPr>
+        <w:t xml:space="preserve">Victor Morgante, 16/09/2020. What is a graph database? Towards Data Science. [article] Available at: </w:t>
+      </w:r>
+      <w:hyperlink r:id="rId29" w:history="1">
+        <w:r>
+          <w:rPr>
+            <w:rStyle w:val="Hyperlink"/>
+            <w:rFonts w:asciiTheme="majorHAnsi" w:hAnsiTheme="majorHAnsi" w:cstheme="majorHAnsi"/>
+            <w:lang w:val="en-US"/>
+          </w:rPr>
+          <w:t>https://towardsdatascience.com/what-is-a-graph-database-249cd7fdf24d</w:t>
+        </w:r>
+      </w:hyperlink>
+      <w:r>
+        <w:rPr>
+          <w:rFonts w:asciiTheme="majorHAnsi" w:hAnsiTheme="majorHAnsi" w:cstheme="majorHAnsi"/>
+          <w:lang w:val="en-US"/>
+        </w:rPr>
+        <w:t xml:space="preserve"> [Accessed 03/08/2023]</w:t>
+      </w:r>
+    </w:p>
+    <w:p>
+      <w:pPr>
+        <w:rPr>
+          <w:rFonts w:asciiTheme="majorHAnsi" w:hAnsiTheme="majorHAnsi" w:cstheme="majorHAnsi"/>
+          <w:lang w:val="en-US"/>
+        </w:rPr>
+      </w:pPr>
+      <w:r>
+        <w:rPr>
+          <w:rFonts w:asciiTheme="majorHAnsi" w:hAnsiTheme="majorHAnsi" w:cstheme="majorHAnsi"/>
+          <w:lang w:val="en-US"/>
+        </w:rPr>
         <w:t xml:space="preserve">Wentz Wu, 8/07/2019, RDBMS Table Terminologies, RDBMS Table. [online] Available at: </w:t>
       </w:r>
-      <w:hyperlink r:id="rId23" w:history="1">
+      <w:hyperlink r:id="rId30" w:history="1">
         <w:r>
           <w:rPr>
             <w:rStyle w:val="Hyperlink"/>
@@ -4944,7 +6571,7 @@
         </w:rPr>
         <w:t xml:space="preserve">19/08/2022, SQL Table. [online] Available at: </w:t>
       </w:r>
-      <w:hyperlink r:id="rId24" w:history="1">
+      <w:hyperlink r:id="rId31" w:history="1">
         <w:r>
           <w:rPr>
             <w:rStyle w:val="Hyperlink"/>
@@ -4976,7 +6603,7 @@
         </w:rPr>
         <w:t xml:space="preserve">W3Schools, n.d. Introduction to XML. [online] Available at: </w:t>
       </w:r>
-      <w:hyperlink r:id="rId25" w:history="1">
+      <w:hyperlink r:id="rId32" w:history="1">
         <w:r>
           <w:rPr>
             <w:rStyle w:val="Hyperlink"/>
@@ -5011,17 +6638,16 @@
           <w:lang w:val="en-US"/>
         </w:rPr>
       </w:pPr>
-      <w:bookmarkStart w:id="18" w:name="_Toc141821736"/>
+      <w:bookmarkStart w:id="25" w:name="_Toc141992389"/>
       <w:r>
         <w:rPr>
           <w:rFonts w:cstheme="majorHAnsi"/>
           <w:u w:val="single"/>
           <w:lang w:val="en-US"/>
         </w:rPr>
-        <w:lastRenderedPageBreak/>
         <w:t>Glossary</w:t>
       </w:r>
-      <w:bookmarkEnd w:id="18"/>
+      <w:bookmarkEnd w:id="25"/>
     </w:p>
     <w:sectPr>
       <w:pgSz w:w="11906" w:h="16838"/>
@@ -5531,12 +7157,158 @@
     <w:p>
       <w:pPr>
         <w:pStyle w:val="EndnoteText"/>
-        <w:rPr>
-          <w:lang w:val="en-US"/>
-        </w:rPr>
       </w:pPr>
       <w:r>
         <w:t>In computing, a hash map is an abstract data type that is used to store an unordered collection of key-value pairs. Each key is unique which offers extremely fast data retrieval if you have the address of the key ahead of time.</w:t>
+      </w:r>
+    </w:p>
+    <w:p>
+      <w:pPr>
+        <w:pStyle w:val="EndnoteText"/>
+        <w:rPr>
+          <w:lang w:val="en-US"/>
+        </w:rPr>
+      </w:pPr>
+    </w:p>
+  </w:endnote>
+  <w:endnote w:id="10">
+    <w:p>
+      <w:pPr>
+        <w:pStyle w:val="EndnoteText"/>
+      </w:pPr>
+      <w:r>
+        <w:rPr>
+          <w:rStyle w:val="EndnoteReference"/>
+        </w:rPr>
+        <w:endnoteRef/>
+      </w:r>
+      <w:r>
+        <w:t xml:space="preserve"> Graph Theory</w:t>
+      </w:r>
+    </w:p>
+    <w:p>
+      <w:pPr>
+        <w:pStyle w:val="EndnoteText"/>
+        <w:rPr>
+          <w:lang w:val="en-US"/>
+        </w:rPr>
+      </w:pPr>
+      <w:r>
+        <w:rPr>
+          <w:lang w:val="en-US"/>
+        </w:rPr>
+        <w:t>Graph theory is a mathematical field studying graph structures, modeling pairwise relations between objects, characterized by vertices (nodes) and edges (connections)</w:t>
+      </w:r>
+    </w:p>
+    <w:p>
+      <w:pPr>
+        <w:pStyle w:val="EndnoteText"/>
+        <w:rPr>
+          <w:lang w:val="en-US"/>
+        </w:rPr>
+      </w:pPr>
+    </w:p>
+  </w:endnote>
+  <w:endnote w:id="11">
+    <w:p>
+      <w:pPr>
+        <w:pStyle w:val="EndnoteText"/>
+      </w:pPr>
+      <w:r>
+        <w:rPr>
+          <w:rStyle w:val="EndnoteReference"/>
+        </w:rPr>
+        <w:endnoteRef/>
+      </w:r>
+      <w:r>
+        <w:t xml:space="preserve"> Recommendation Engine</w:t>
+      </w:r>
+    </w:p>
+    <w:p>
+      <w:pPr>
+        <w:pStyle w:val="EndnoteText"/>
+      </w:pPr>
+      <w:r>
+        <w:t>This is a system that suggest products, services or information to users based on analysis of their behaviour.</w:t>
+      </w:r>
+    </w:p>
+    <w:p>
+      <w:pPr>
+        <w:pStyle w:val="EndnoteText"/>
+        <w:rPr>
+          <w:lang w:val="en-US"/>
+        </w:rPr>
+      </w:pPr>
+    </w:p>
+  </w:endnote>
+  <w:endnote w:id="12">
+    <w:p>
+      <w:pPr>
+        <w:pStyle w:val="EndnoteText"/>
+      </w:pPr>
+      <w:r>
+        <w:rPr>
+          <w:rStyle w:val="EndnoteReference"/>
+        </w:rPr>
+        <w:endnoteRef/>
+      </w:r>
+      <w:r>
+        <w:t xml:space="preserve"> Aggregation</w:t>
+      </w:r>
+    </w:p>
+    <w:p>
+      <w:pPr>
+        <w:pStyle w:val="EndnoteText"/>
+        <w:rPr>
+          <w:lang w:val="en-US"/>
+        </w:rPr>
+      </w:pPr>
+      <w:r>
+        <w:rPr>
+          <w:lang w:val="en-US"/>
+        </w:rPr>
+        <w:t>In data warehousing, aggregation refers to the process of combining or grouping data together to provide summarized, more digestible information.</w:t>
+      </w:r>
+    </w:p>
+    <w:p>
+      <w:pPr>
+        <w:pStyle w:val="EndnoteText"/>
+        <w:rPr>
+          <w:lang w:val="en-US"/>
+        </w:rPr>
+      </w:pPr>
+    </w:p>
+  </w:endnote>
+  <w:endnote w:id="13">
+    <w:p>
+      <w:pPr>
+        <w:pStyle w:val="EndnoteText"/>
+      </w:pPr>
+      <w:r>
+        <w:rPr>
+          <w:rStyle w:val="EndnoteReference"/>
+        </w:rPr>
+        <w:endnoteRef/>
+      </w:r>
+      <w:r>
+        <w:t xml:space="preserve"> Data Mining</w:t>
+      </w:r>
+    </w:p>
+    <w:p>
+      <w:pPr>
+        <w:pStyle w:val="EndnoteText"/>
+        <w:rPr>
+          <w:lang w:val="en-US"/>
+        </w:rPr>
+      </w:pPr>
+      <w:r>
+        <w:t>Applying a statistical method to create measurable, analysed data</w:t>
+      </w:r>
+      <w:r>
+        <w:t xml:space="preserve">, </w:t>
+      </w:r>
+      <w:r>
+        <w:t>revealing patterns or trends, contributing to model development and predictive analytics.</w:t>
       </w:r>
     </w:p>
   </w:endnote>
@@ -6503,6 +8275,45 @@
       <w:lang w:eastAsia="en-GB"/>
     </w:rPr>
   </w:style>
+  <w:style w:type="paragraph" w:styleId="FootnoteText">
+    <w:name w:val="footnote text"/>
+    <w:basedOn w:val="Normal"/>
+    <w:link w:val="FootnoteTextChar"/>
+    <w:uiPriority w:val="99"/>
+    <w:semiHidden/>
+    <w:unhideWhenUsed/>
+    <w:rsid w:val="00811E8C"/>
+    <w:pPr>
+      <w:spacing w:after="0" w:line="240" w:lineRule="auto"/>
+    </w:pPr>
+    <w:rPr>
+      <w:sz w:val="20"/>
+      <w:szCs w:val="20"/>
+    </w:rPr>
+  </w:style>
+  <w:style w:type="character" w:customStyle="1" w:styleId="FootnoteTextChar">
+    <w:name w:val="Footnote Text Char"/>
+    <w:basedOn w:val="DefaultParagraphFont"/>
+    <w:link w:val="FootnoteText"/>
+    <w:uiPriority w:val="99"/>
+    <w:semiHidden/>
+    <w:rsid w:val="00811E8C"/>
+    <w:rPr>
+      <w:sz w:val="20"/>
+      <w:szCs w:val="20"/>
+    </w:rPr>
+  </w:style>
+  <w:style w:type="character" w:styleId="FootnoteReference">
+    <w:name w:val="footnote reference"/>
+    <w:basedOn w:val="DefaultParagraphFont"/>
+    <w:uiPriority w:val="99"/>
+    <w:semiHidden/>
+    <w:unhideWhenUsed/>
+    <w:rsid w:val="00811E8C"/>
+    <w:rPr>
+      <w:vertAlign w:val="superscript"/>
+    </w:rPr>
+  </w:style>
 </w:styles>
 </file>
 

</xml_diff>